<commit_message>
Conflicte 1 entre br0 i master
</commit_message>
<xml_diff>
--- a/M08_UF4_PT4_AlexPeirau.docx
+++ b/M08_UF4_PT4_AlexPeirau.docx
@@ -97,7 +97,31 @@
           <w:u w:val="single"/>
           <w:lang w:val="ca-ES"/>
         </w:rPr>
-        <w:t>Pràctica 4.  Git: Resolució de conflicte entre branques des de l'interpret d'ordres</w:t>
+        <w:t xml:space="preserve">Pràctica 4.  Git: Resolució de conflicte entre branques des de </w:t>
+      </w:r>
+      <w:proofErr w:type="spellStart"/>
+      <w:r>
+        <w:rPr>
+          <w:rFonts w:ascii="Arial" w:eastAsia="Arial" w:hAnsi="Arial" w:cs="Arial"/>
+          <w:b/>
+          <w:sz w:val="24"/>
+          <w:szCs w:val="24"/>
+          <w:u w:val="single"/>
+          <w:lang w:val="ca-ES"/>
+        </w:rPr>
+        <w:t>l'interpret</w:t>
+      </w:r>
+      <w:proofErr w:type="spellEnd"/>
+      <w:r>
+        <w:rPr>
+          <w:rFonts w:ascii="Arial" w:eastAsia="Arial" w:hAnsi="Arial" w:cs="Arial"/>
+          <w:b/>
+          <w:sz w:val="24"/>
+          <w:szCs w:val="24"/>
+          <w:u w:val="single"/>
+          <w:lang w:val="ca-ES"/>
+        </w:rPr>
+        <w:t xml:space="preserve"> d'ordres</w:t>
       </w:r>
     </w:p>
     <w:p>
@@ -209,7 +233,39 @@
           <w:rFonts w:ascii="Arial" w:eastAsia="Arial" w:hAnsi="Arial" w:cs="Arial"/>
           <w:lang w:val="ca-ES"/>
         </w:rPr>
-        <w:t xml:space="preserve">3- Tutorial de git i Github: </w:t>
+        <w:t xml:space="preserve">3- </w:t>
+      </w:r>
+      <w:proofErr w:type="spellStart"/>
+      <w:r>
+        <w:rPr>
+          <w:rFonts w:ascii="Arial" w:eastAsia="Arial" w:hAnsi="Arial" w:cs="Arial"/>
+          <w:lang w:val="ca-ES"/>
+        </w:rPr>
+        <w:t>Tutorial</w:t>
+      </w:r>
+      <w:proofErr w:type="spellEnd"/>
+      <w:r>
+        <w:rPr>
+          <w:rFonts w:ascii="Arial" w:eastAsia="Arial" w:hAnsi="Arial" w:cs="Arial"/>
+          <w:lang w:val="ca-ES"/>
+        </w:rPr>
+        <w:t xml:space="preserve"> de git i </w:t>
+      </w:r>
+      <w:proofErr w:type="spellStart"/>
+      <w:r>
+        <w:rPr>
+          <w:rFonts w:ascii="Arial" w:eastAsia="Arial" w:hAnsi="Arial" w:cs="Arial"/>
+          <w:lang w:val="ca-ES"/>
+        </w:rPr>
+        <w:t>Github</w:t>
+      </w:r>
+      <w:proofErr w:type="spellEnd"/>
+      <w:r>
+        <w:rPr>
+          <w:rFonts w:ascii="Arial" w:eastAsia="Arial" w:hAnsi="Arial" w:cs="Arial"/>
+          <w:lang w:val="ca-ES"/>
+        </w:rPr>
+        <w:t xml:space="preserve">: </w:t>
       </w:r>
       <w:hyperlink r:id="rId6">
         <w:r>
@@ -397,7 +453,23 @@
           <w:rFonts w:ascii="Arial" w:eastAsia="Arial" w:hAnsi="Arial" w:cs="Arial"/>
           <w:lang w:val="ca-ES"/>
         </w:rPr>
-        <w:t>al moodle del mòdul.</w:t>
+        <w:t xml:space="preserve">al </w:t>
+      </w:r>
+      <w:proofErr w:type="spellStart"/>
+      <w:r>
+        <w:rPr>
+          <w:rFonts w:ascii="Arial" w:eastAsia="Arial" w:hAnsi="Arial" w:cs="Arial"/>
+          <w:lang w:val="ca-ES"/>
+        </w:rPr>
+        <w:t>moodle</w:t>
+      </w:r>
+      <w:proofErr w:type="spellEnd"/>
+      <w:r>
+        <w:rPr>
+          <w:rFonts w:ascii="Arial" w:eastAsia="Arial" w:hAnsi="Arial" w:cs="Arial"/>
+          <w:lang w:val="ca-ES"/>
+        </w:rPr>
+        <w:t xml:space="preserve"> del mòdul.</w:t>
       </w:r>
     </w:p>
     <w:p>
@@ -552,6 +624,17 @@
       <w:pPr>
         <w:spacing w:line="295" w:lineRule="auto"/>
         <w:ind w:right="20"/>
+        <w:jc w:val="both"/>
+        <w:rPr>
+          <w:rFonts w:ascii="Arial" w:eastAsia="Arial" w:hAnsi="Arial" w:cs="Arial"/>
+          <w:lang w:val="ca-ES"/>
+        </w:rPr>
+      </w:pPr>
+    </w:p>
+    <w:p>
+      <w:pPr>
+        <w:spacing w:line="295" w:lineRule="auto"/>
+        <w:ind w:right="20"/>
         <w:jc w:val="center"/>
         <w:rPr>
           <w:rFonts w:ascii="Arial" w:eastAsia="Arial" w:hAnsi="Arial" w:cs="Arial"/>
@@ -668,7 +751,25 @@
           <w:b/>
           <w:lang w:val="ca-ES"/>
         </w:rPr>
-        <w:t xml:space="preserve"> add </w:t>
+        <w:t xml:space="preserve"> </w:t>
+      </w:r>
+      <w:proofErr w:type="spellStart"/>
+      <w:r>
+        <w:rPr>
+          <w:rFonts w:ascii="Arial" w:eastAsia="Arial" w:hAnsi="Arial" w:cs="Arial"/>
+          <w:b/>
+          <w:lang w:val="ca-ES"/>
+        </w:rPr>
+        <w:t>add</w:t>
+      </w:r>
+      <w:proofErr w:type="spellEnd"/>
+      <w:r>
+        <w:rPr>
+          <w:rFonts w:ascii="Arial" w:eastAsia="Arial" w:hAnsi="Arial" w:cs="Arial"/>
+          <w:b/>
+          <w:lang w:val="ca-ES"/>
+        </w:rPr>
+        <w:t xml:space="preserve"> </w:t>
       </w:r>
       <w:r>
         <w:rPr>
@@ -685,6 +786,7 @@
         </w:rPr>
         <w:t xml:space="preserve"> </w:t>
       </w:r>
+      <w:proofErr w:type="spellStart"/>
       <w:r>
         <w:rPr>
           <w:rFonts w:ascii="Arial" w:eastAsia="Arial" w:hAnsi="Arial" w:cs="Arial"/>
@@ -700,6 +802,7 @@
         </w:rPr>
         <w:t>ommit</w:t>
       </w:r>
+      <w:proofErr w:type="spellEnd"/>
       <w:r>
         <w:rPr>
           <w:rFonts w:ascii="Arial" w:eastAsia="Arial" w:hAnsi="Arial" w:cs="Arial"/>
@@ -732,11 +835,182 @@
     </w:p>
     <w:p>
       <w:pPr>
-        <w:rPr>
-          <w:rFonts w:ascii="Times New Roman" w:eastAsia="Times New Roman" w:hAnsi="Times New Roman" w:cs="Times New Roman"/>
-          <w:lang w:val="ca-ES"/>
-        </w:rPr>
-      </w:pPr>
+        <w:spacing w:line="295" w:lineRule="auto"/>
+        <w:ind w:right="20"/>
+        <w:jc w:val="both"/>
+        <w:rPr>
+          <w:rFonts w:ascii="Arial" w:eastAsia="Arial" w:hAnsi="Arial" w:cs="Arial"/>
+          <w:lang w:val="ca-ES"/>
+        </w:rPr>
+      </w:pPr>
+    </w:p>
+    <w:p>
+      <w:pPr>
+        <w:spacing w:line="295" w:lineRule="auto"/>
+        <w:ind w:right="20"/>
+        <w:jc w:val="center"/>
+        <w:rPr>
+          <w:rFonts w:ascii="Arial" w:eastAsia="Arial" w:hAnsi="Arial" w:cs="Arial"/>
+          <w:lang w:val="ca-ES"/>
+        </w:rPr>
+      </w:pPr>
+      <w:r>
+        <w:rPr>
+          <w:noProof/>
+        </w:rPr>
+        <w:drawing>
+          <wp:inline distT="0" distB="0" distL="0" distR="0" wp14:anchorId="5D00D2B2" wp14:editId="039FD54D">
+            <wp:extent cx="4391025" cy="571500"/>
+            <wp:effectExtent l="0" t="0" r="9525" b="0"/>
+            <wp:docPr id="6" name="Imagen 6"/>
+            <wp:cNvGraphicFramePr>
+              <a:graphicFrameLocks xmlns:a="http://schemas.openxmlformats.org/drawingml/2006/main" noChangeAspect="1"/>
+            </wp:cNvGraphicFramePr>
+            <a:graphic xmlns:a="http://schemas.openxmlformats.org/drawingml/2006/main">
+              <a:graphicData uri="http://schemas.openxmlformats.org/drawingml/2006/picture">
+                <pic:pic xmlns:pic="http://schemas.openxmlformats.org/drawingml/2006/picture">
+                  <pic:nvPicPr>
+                    <pic:cNvPr id="1" name=""/>
+                    <pic:cNvPicPr/>
+                  </pic:nvPicPr>
+                  <pic:blipFill>
+                    <a:blip r:embed="rId11"/>
+                    <a:stretch>
+                      <a:fillRect/>
+                    </a:stretch>
+                  </pic:blipFill>
+                  <pic:spPr>
+                    <a:xfrm>
+                      <a:off x="0" y="0"/>
+                      <a:ext cx="4391025" cy="571500"/>
+                    </a:xfrm>
+                    <a:prstGeom prst="rect">
+                      <a:avLst/>
+                    </a:prstGeom>
+                  </pic:spPr>
+                </pic:pic>
+              </a:graphicData>
+            </a:graphic>
+          </wp:inline>
+        </w:drawing>
+      </w:r>
+    </w:p>
+    <w:p>
+      <w:pPr>
+        <w:spacing w:line="295" w:lineRule="auto"/>
+        <w:ind w:right="20"/>
+        <w:jc w:val="center"/>
+        <w:rPr>
+          <w:rFonts w:ascii="Arial" w:eastAsia="Arial" w:hAnsi="Arial" w:cs="Arial"/>
+          <w:lang w:val="ca-ES"/>
+        </w:rPr>
+      </w:pPr>
+      <w:r>
+        <w:rPr>
+          <w:noProof/>
+        </w:rPr>
+        <w:drawing>
+          <wp:inline distT="0" distB="0" distL="0" distR="0" wp14:anchorId="2B8F9D6B" wp14:editId="3F96D05D">
+            <wp:extent cx="4876800" cy="1066800"/>
+            <wp:effectExtent l="0" t="0" r="0" b="0"/>
+            <wp:docPr id="7" name="Imagen 7"/>
+            <wp:cNvGraphicFramePr>
+              <a:graphicFrameLocks xmlns:a="http://schemas.openxmlformats.org/drawingml/2006/main" noChangeAspect="1"/>
+            </wp:cNvGraphicFramePr>
+            <a:graphic xmlns:a="http://schemas.openxmlformats.org/drawingml/2006/main">
+              <a:graphicData uri="http://schemas.openxmlformats.org/drawingml/2006/picture">
+                <pic:pic xmlns:pic="http://schemas.openxmlformats.org/drawingml/2006/picture">
+                  <pic:nvPicPr>
+                    <pic:cNvPr id="1" name=""/>
+                    <pic:cNvPicPr/>
+                  </pic:nvPicPr>
+                  <pic:blipFill>
+                    <a:blip r:embed="rId12"/>
+                    <a:stretch>
+                      <a:fillRect/>
+                    </a:stretch>
+                  </pic:blipFill>
+                  <pic:spPr>
+                    <a:xfrm>
+                      <a:off x="0" y="0"/>
+                      <a:ext cx="4876800" cy="1066800"/>
+                    </a:xfrm>
+                    <a:prstGeom prst="rect">
+                      <a:avLst/>
+                    </a:prstGeom>
+                  </pic:spPr>
+                </pic:pic>
+              </a:graphicData>
+            </a:graphic>
+          </wp:inline>
+        </w:drawing>
+      </w:r>
+    </w:p>
+    <w:p>
+      <w:pPr>
+        <w:spacing w:line="295" w:lineRule="auto"/>
+        <w:ind w:right="20"/>
+        <w:jc w:val="center"/>
+        <w:rPr>
+          <w:rFonts w:ascii="Arial" w:eastAsia="Arial" w:hAnsi="Arial" w:cs="Arial"/>
+          <w:lang w:val="ca-ES"/>
+        </w:rPr>
+      </w:pPr>
+      <w:r>
+        <w:rPr>
+          <w:noProof/>
+        </w:rPr>
+        <w:drawing>
+          <wp:inline distT="0" distB="0" distL="0" distR="0" wp14:anchorId="18102355" wp14:editId="3E283DFC">
+            <wp:extent cx="4229100" cy="1352550"/>
+            <wp:effectExtent l="0" t="0" r="0" b="0"/>
+            <wp:docPr id="8" name="Imagen 8"/>
+            <wp:cNvGraphicFramePr>
+              <a:graphicFrameLocks xmlns:a="http://schemas.openxmlformats.org/drawingml/2006/main" noChangeAspect="1"/>
+            </wp:cNvGraphicFramePr>
+            <a:graphic xmlns:a="http://schemas.openxmlformats.org/drawingml/2006/main">
+              <a:graphicData uri="http://schemas.openxmlformats.org/drawingml/2006/picture">
+                <pic:pic xmlns:pic="http://schemas.openxmlformats.org/drawingml/2006/picture">
+                  <pic:nvPicPr>
+                    <pic:cNvPr id="1" name=""/>
+                    <pic:cNvPicPr/>
+                  </pic:nvPicPr>
+                  <pic:blipFill>
+                    <a:blip r:embed="rId13"/>
+                    <a:stretch>
+                      <a:fillRect/>
+                    </a:stretch>
+                  </pic:blipFill>
+                  <pic:spPr>
+                    <a:xfrm>
+                      <a:off x="0" y="0"/>
+                      <a:ext cx="4229100" cy="1352550"/>
+                    </a:xfrm>
+                    <a:prstGeom prst="rect">
+                      <a:avLst/>
+                    </a:prstGeom>
+                  </pic:spPr>
+                </pic:pic>
+              </a:graphicData>
+            </a:graphic>
+          </wp:inline>
+        </w:drawing>
+      </w:r>
+    </w:p>
+    <w:p>
+      <w:pPr>
+        <w:rPr>
+          <w:rFonts w:ascii="Arial" w:eastAsia="Arial" w:hAnsi="Arial" w:cs="Arial"/>
+          <w:lang w:val="ca-ES"/>
+        </w:rPr>
+      </w:pPr>
+      <w:r>
+        <w:rPr>
+          <w:rFonts w:ascii="Arial" w:eastAsia="Arial" w:hAnsi="Arial" w:cs="Arial"/>
+          <w:lang w:val="ca-ES"/>
+        </w:rPr>
+        <w:br w:type="page"/>
+      </w:r>
     </w:p>
     <w:p>
       <w:pPr>
@@ -754,6 +1028,7 @@
           <w:b/>
           <w:lang w:val="ca-ES"/>
         </w:rPr>
+        <w:lastRenderedPageBreak/>
         <w:t xml:space="preserve">3- </w:t>
       </w:r>
       <w:r>
@@ -769,7 +1044,25 @@
           <w:b/>
           <w:lang w:val="ca-ES"/>
         </w:rPr>
-        <w:t xml:space="preserve"> Github </w:t>
+        <w:t xml:space="preserve"> </w:t>
+      </w:r>
+      <w:proofErr w:type="spellStart"/>
+      <w:r>
+        <w:rPr>
+          <w:rFonts w:ascii="Arial" w:eastAsia="Arial" w:hAnsi="Arial" w:cs="Arial"/>
+          <w:b/>
+          <w:lang w:val="ca-ES"/>
+        </w:rPr>
+        <w:t>Github</w:t>
+      </w:r>
+      <w:proofErr w:type="spellEnd"/>
+      <w:r>
+        <w:rPr>
+          <w:rFonts w:ascii="Arial" w:eastAsia="Arial" w:hAnsi="Arial" w:cs="Arial"/>
+          <w:b/>
+          <w:lang w:val="ca-ES"/>
+        </w:rPr>
+        <w:t xml:space="preserve"> </w:t>
       </w:r>
       <w:r>
         <w:rPr>
@@ -821,8 +1114,25 @@
           <w:rFonts w:ascii="Arial" w:eastAsia="Arial" w:hAnsi="Arial" w:cs="Arial"/>
           <w:lang w:val="ca-ES"/>
         </w:rPr>
-        <w:t xml:space="preserve">defecte. Puja el commit del projecte local al nou dipòsit de </w:t>
-      </w:r>
+        <w:t xml:space="preserve">defecte. Puja el </w:t>
+      </w:r>
+      <w:proofErr w:type="spellStart"/>
+      <w:r>
+        <w:rPr>
+          <w:rFonts w:ascii="Arial" w:eastAsia="Arial" w:hAnsi="Arial" w:cs="Arial"/>
+          <w:lang w:val="ca-ES"/>
+        </w:rPr>
+        <w:t>commit</w:t>
+      </w:r>
+      <w:proofErr w:type="spellEnd"/>
+      <w:r>
+        <w:rPr>
+          <w:rFonts w:ascii="Arial" w:eastAsia="Arial" w:hAnsi="Arial" w:cs="Arial"/>
+          <w:lang w:val="ca-ES"/>
+        </w:rPr>
+        <w:t xml:space="preserve"> del projecte local al nou dipòsit de </w:t>
+      </w:r>
+      <w:proofErr w:type="spellStart"/>
       <w:r>
         <w:rPr>
           <w:rFonts w:ascii="Arial" w:eastAsia="Arial" w:hAnsi="Arial" w:cs="Arial"/>
@@ -831,6 +1141,7 @@
         </w:rPr>
         <w:t>Github</w:t>
       </w:r>
+      <w:proofErr w:type="spellEnd"/>
       <w:r>
         <w:rPr>
           <w:rFonts w:ascii="Arial" w:eastAsia="Arial" w:hAnsi="Arial" w:cs="Arial"/>
@@ -845,6 +1156,281 @@
         </w:rPr>
         <w:t>tat pujat al dipòsit remot.</w:t>
       </w:r>
+    </w:p>
+    <w:p>
+      <w:pPr>
+        <w:spacing w:line="261" w:lineRule="auto"/>
+        <w:ind w:right="20"/>
+        <w:jc w:val="both"/>
+        <w:rPr>
+          <w:rFonts w:ascii="Arial" w:eastAsia="Arial" w:hAnsi="Arial" w:cs="Arial"/>
+          <w:lang w:val="ca-ES"/>
+        </w:rPr>
+      </w:pPr>
+    </w:p>
+    <w:p>
+      <w:pPr>
+        <w:jc w:val="center"/>
+        <w:rPr>
+          <w:rFonts w:ascii="Times New Roman" w:eastAsia="Times New Roman" w:hAnsi="Times New Roman" w:cs="Times New Roman"/>
+          <w:lang w:val="ca-ES"/>
+        </w:rPr>
+      </w:pPr>
+      <w:r>
+        <w:rPr>
+          <w:noProof/>
+        </w:rPr>
+        <w:drawing>
+          <wp:inline distT="0" distB="0" distL="0" distR="0" wp14:anchorId="1A76E255" wp14:editId="3ABE1134">
+            <wp:extent cx="4400550" cy="428625"/>
+            <wp:effectExtent l="0" t="0" r="0" b="9525"/>
+            <wp:docPr id="9" name="Imagen 9"/>
+            <wp:cNvGraphicFramePr>
+              <a:graphicFrameLocks xmlns:a="http://schemas.openxmlformats.org/drawingml/2006/main" noChangeAspect="1"/>
+            </wp:cNvGraphicFramePr>
+            <a:graphic xmlns:a="http://schemas.openxmlformats.org/drawingml/2006/main">
+              <a:graphicData uri="http://schemas.openxmlformats.org/drawingml/2006/picture">
+                <pic:pic xmlns:pic="http://schemas.openxmlformats.org/drawingml/2006/picture">
+                  <pic:nvPicPr>
+                    <pic:cNvPr id="1" name=""/>
+                    <pic:cNvPicPr/>
+                  </pic:nvPicPr>
+                  <pic:blipFill>
+                    <a:blip r:embed="rId14"/>
+                    <a:stretch>
+                      <a:fillRect/>
+                    </a:stretch>
+                  </pic:blipFill>
+                  <pic:spPr>
+                    <a:xfrm>
+                      <a:off x="0" y="0"/>
+                      <a:ext cx="4400550" cy="428625"/>
+                    </a:xfrm>
+                    <a:prstGeom prst="rect">
+                      <a:avLst/>
+                    </a:prstGeom>
+                  </pic:spPr>
+                </pic:pic>
+              </a:graphicData>
+            </a:graphic>
+          </wp:inline>
+        </w:drawing>
+      </w:r>
+    </w:p>
+    <w:p>
+      <w:pPr>
+        <w:jc w:val="center"/>
+        <w:rPr>
+          <w:rFonts w:ascii="Times New Roman" w:eastAsia="Times New Roman" w:hAnsi="Times New Roman" w:cs="Times New Roman"/>
+          <w:lang w:val="ca-ES"/>
+        </w:rPr>
+      </w:pPr>
+      <w:r>
+        <w:rPr>
+          <w:noProof/>
+        </w:rPr>
+        <w:drawing>
+          <wp:inline distT="0" distB="0" distL="0" distR="0" wp14:anchorId="1532B967" wp14:editId="55FF6142">
+            <wp:extent cx="4276725" cy="1885950"/>
+            <wp:effectExtent l="0" t="0" r="9525" b="0"/>
+            <wp:docPr id="10" name="Imagen 10"/>
+            <wp:cNvGraphicFramePr>
+              <a:graphicFrameLocks xmlns:a="http://schemas.openxmlformats.org/drawingml/2006/main" noChangeAspect="1"/>
+            </wp:cNvGraphicFramePr>
+            <a:graphic xmlns:a="http://schemas.openxmlformats.org/drawingml/2006/main">
+              <a:graphicData uri="http://schemas.openxmlformats.org/drawingml/2006/picture">
+                <pic:pic xmlns:pic="http://schemas.openxmlformats.org/drawingml/2006/picture">
+                  <pic:nvPicPr>
+                    <pic:cNvPr id="1" name=""/>
+                    <pic:cNvPicPr/>
+                  </pic:nvPicPr>
+                  <pic:blipFill>
+                    <a:blip r:embed="rId15"/>
+                    <a:stretch>
+                      <a:fillRect/>
+                    </a:stretch>
+                  </pic:blipFill>
+                  <pic:spPr>
+                    <a:xfrm>
+                      <a:off x="0" y="0"/>
+                      <a:ext cx="4276725" cy="1885950"/>
+                    </a:xfrm>
+                    <a:prstGeom prst="rect">
+                      <a:avLst/>
+                    </a:prstGeom>
+                  </pic:spPr>
+                </pic:pic>
+              </a:graphicData>
+            </a:graphic>
+          </wp:inline>
+        </w:drawing>
+      </w:r>
+    </w:p>
+    <w:p>
+      <w:pPr>
+        <w:rPr>
+          <w:rFonts w:ascii="Times New Roman" w:eastAsia="Times New Roman" w:hAnsi="Times New Roman" w:cs="Times New Roman"/>
+          <w:lang w:val="ca-ES"/>
+        </w:rPr>
+      </w:pPr>
+      <w:r>
+        <w:rPr>
+          <w:noProof/>
+        </w:rPr>
+        <w:drawing>
+          <wp:anchor distT="0" distB="0" distL="114300" distR="114300" simplePos="0" relativeHeight="251661312" behindDoc="0" locked="0" layoutInCell="1" allowOverlap="1" wp14:anchorId="0709400F" wp14:editId="70175E92">
+            <wp:simplePos x="0" y="0"/>
+            <wp:positionH relativeFrom="column">
+              <wp:posOffset>635</wp:posOffset>
+            </wp:positionH>
+            <wp:positionV relativeFrom="paragraph">
+              <wp:posOffset>11166</wp:posOffset>
+            </wp:positionV>
+            <wp:extent cx="5724585" cy="2012512"/>
+            <wp:effectExtent l="0" t="0" r="0" b="6985"/>
+            <wp:wrapSquare wrapText="bothSides"/>
+            <wp:docPr id="12" name="Imagen 12"/>
+            <wp:cNvGraphicFramePr>
+              <a:graphicFrameLocks xmlns:a="http://schemas.openxmlformats.org/drawingml/2006/main" noChangeAspect="1"/>
+            </wp:cNvGraphicFramePr>
+            <a:graphic xmlns:a="http://schemas.openxmlformats.org/drawingml/2006/main">
+              <a:graphicData uri="http://schemas.openxmlformats.org/drawingml/2006/picture">
+                <pic:pic xmlns:pic="http://schemas.openxmlformats.org/drawingml/2006/picture">
+                  <pic:nvPicPr>
+                    <pic:cNvPr id="1" name=""/>
+                    <pic:cNvPicPr/>
+                  </pic:nvPicPr>
+                  <pic:blipFill>
+                    <a:blip r:embed="rId16">
+                      <a:extLst>
+                        <a:ext uri="{28A0092B-C50C-407E-A947-70E740481C1C}">
+                          <a14:useLocalDpi xmlns:a14="http://schemas.microsoft.com/office/drawing/2010/main" val="0"/>
+                        </a:ext>
+                      </a:extLst>
+                    </a:blip>
+                    <a:stretch>
+                      <a:fillRect/>
+                    </a:stretch>
+                  </pic:blipFill>
+                  <pic:spPr>
+                    <a:xfrm>
+                      <a:off x="0" y="0"/>
+                      <a:ext cx="5724585" cy="2012512"/>
+                    </a:xfrm>
+                    <a:prstGeom prst="rect">
+                      <a:avLst/>
+                    </a:prstGeom>
+                  </pic:spPr>
+                </pic:pic>
+              </a:graphicData>
+            </a:graphic>
+          </wp:anchor>
+        </w:drawing>
+      </w:r>
+    </w:p>
+    <w:p>
+      <w:pPr>
+        <w:rPr>
+          <w:rFonts w:ascii="Times New Roman" w:eastAsia="Times New Roman" w:hAnsi="Times New Roman" w:cs="Times New Roman"/>
+          <w:lang w:val="ca-ES"/>
+        </w:rPr>
+      </w:pPr>
+    </w:p>
+    <w:p>
+      <w:pPr>
+        <w:rPr>
+          <w:rFonts w:ascii="Times New Roman" w:eastAsia="Times New Roman" w:hAnsi="Times New Roman" w:cs="Times New Roman"/>
+          <w:lang w:val="ca-ES"/>
+        </w:rPr>
+      </w:pPr>
+    </w:p>
+    <w:p>
+      <w:pPr>
+        <w:rPr>
+          <w:rFonts w:ascii="Times New Roman" w:eastAsia="Times New Roman" w:hAnsi="Times New Roman" w:cs="Times New Roman"/>
+          <w:lang w:val="ca-ES"/>
+        </w:rPr>
+      </w:pPr>
+    </w:p>
+    <w:p>
+      <w:pPr>
+        <w:rPr>
+          <w:rFonts w:ascii="Times New Roman" w:eastAsia="Times New Roman" w:hAnsi="Times New Roman" w:cs="Times New Roman"/>
+          <w:lang w:val="ca-ES"/>
+        </w:rPr>
+      </w:pPr>
+    </w:p>
+    <w:p>
+      <w:pPr>
+        <w:rPr>
+          <w:rFonts w:ascii="Times New Roman" w:eastAsia="Times New Roman" w:hAnsi="Times New Roman" w:cs="Times New Roman"/>
+          <w:lang w:val="ca-ES"/>
+        </w:rPr>
+      </w:pPr>
+    </w:p>
+    <w:p>
+      <w:pPr>
+        <w:rPr>
+          <w:rFonts w:ascii="Times New Roman" w:eastAsia="Times New Roman" w:hAnsi="Times New Roman" w:cs="Times New Roman"/>
+          <w:lang w:val="ca-ES"/>
+        </w:rPr>
+      </w:pPr>
+    </w:p>
+    <w:p>
+      <w:pPr>
+        <w:rPr>
+          <w:rFonts w:ascii="Times New Roman" w:eastAsia="Times New Roman" w:hAnsi="Times New Roman" w:cs="Times New Roman"/>
+          <w:lang w:val="ca-ES"/>
+        </w:rPr>
+      </w:pPr>
+    </w:p>
+    <w:p>
+      <w:pPr>
+        <w:rPr>
+          <w:rFonts w:ascii="Times New Roman" w:eastAsia="Times New Roman" w:hAnsi="Times New Roman" w:cs="Times New Roman"/>
+          <w:lang w:val="ca-ES"/>
+        </w:rPr>
+      </w:pPr>
+    </w:p>
+    <w:p>
+      <w:pPr>
+        <w:rPr>
+          <w:rFonts w:ascii="Times New Roman" w:eastAsia="Times New Roman" w:hAnsi="Times New Roman" w:cs="Times New Roman"/>
+          <w:lang w:val="ca-ES"/>
+        </w:rPr>
+      </w:pPr>
+    </w:p>
+    <w:p>
+      <w:pPr>
+        <w:rPr>
+          <w:rFonts w:ascii="Times New Roman" w:eastAsia="Times New Roman" w:hAnsi="Times New Roman" w:cs="Times New Roman"/>
+          <w:lang w:val="ca-ES"/>
+        </w:rPr>
+      </w:pPr>
+    </w:p>
+    <w:p>
+      <w:pPr>
+        <w:rPr>
+          <w:rFonts w:ascii="Times New Roman" w:eastAsia="Times New Roman" w:hAnsi="Times New Roman" w:cs="Times New Roman"/>
+          <w:lang w:val="ca-ES"/>
+        </w:rPr>
+      </w:pPr>
+    </w:p>
+    <w:p>
+      <w:pPr>
+        <w:rPr>
+          <w:rFonts w:ascii="Times New Roman" w:eastAsia="Times New Roman" w:hAnsi="Times New Roman" w:cs="Times New Roman"/>
+          <w:lang w:val="ca-ES"/>
+        </w:rPr>
+      </w:pPr>
+    </w:p>
+    <w:p>
+      <w:pPr>
+        <w:rPr>
+          <w:rFonts w:ascii="Times New Roman" w:eastAsia="Times New Roman" w:hAnsi="Times New Roman" w:cs="Times New Roman"/>
+          <w:lang w:val="ca-ES"/>
+        </w:rPr>
+      </w:pPr>
     </w:p>
     <w:p>
       <w:pPr>
@@ -910,7 +1496,7 @@
                     <pic:cNvPicPr preferRelativeResize="0"/>
                   </pic:nvPicPr>
                   <pic:blipFill>
-                    <a:blip r:embed="rId11"/>
+                    <a:blip r:embed="rId17"/>
                     <a:srcRect/>
                     <a:stretch>
                       <a:fillRect/>
@@ -1043,6 +1629,56 @@
     </w:p>
     <w:p>
       <w:pPr>
+        <w:spacing w:line="295" w:lineRule="auto"/>
+        <w:jc w:val="center"/>
+        <w:rPr>
+          <w:rFonts w:ascii="Arial" w:eastAsia="Arial" w:hAnsi="Arial" w:cs="Arial"/>
+          <w:lang w:val="ca-ES"/>
+        </w:rPr>
+      </w:pPr>
+      <w:r>
+        <w:rPr>
+          <w:noProof/>
+        </w:rPr>
+        <w:drawing>
+          <wp:inline distT="0" distB="0" distL="0" distR="0" wp14:anchorId="27789121" wp14:editId="576466C5">
+            <wp:extent cx="4171950" cy="1228725"/>
+            <wp:effectExtent l="0" t="0" r="0" b="9525"/>
+            <wp:docPr id="13" name="Imagen 13"/>
+            <wp:cNvGraphicFramePr>
+              <a:graphicFrameLocks xmlns:a="http://schemas.openxmlformats.org/drawingml/2006/main" noChangeAspect="1"/>
+            </wp:cNvGraphicFramePr>
+            <a:graphic xmlns:a="http://schemas.openxmlformats.org/drawingml/2006/main">
+              <a:graphicData uri="http://schemas.openxmlformats.org/drawingml/2006/picture">
+                <pic:pic xmlns:pic="http://schemas.openxmlformats.org/drawingml/2006/picture">
+                  <pic:nvPicPr>
+                    <pic:cNvPr id="1" name=""/>
+                    <pic:cNvPicPr/>
+                  </pic:nvPicPr>
+                  <pic:blipFill>
+                    <a:blip r:embed="rId18"/>
+                    <a:stretch>
+                      <a:fillRect/>
+                    </a:stretch>
+                  </pic:blipFill>
+                  <pic:spPr>
+                    <a:xfrm>
+                      <a:off x="0" y="0"/>
+                      <a:ext cx="4171950" cy="1228725"/>
+                    </a:xfrm>
+                    <a:prstGeom prst="rect">
+                      <a:avLst/>
+                    </a:prstGeom>
+                  </pic:spPr>
+                </pic:pic>
+              </a:graphicData>
+            </a:graphic>
+          </wp:inline>
+        </w:drawing>
+      </w:r>
+    </w:p>
+    <w:p>
+      <w:pPr>
         <w:rPr>
           <w:rFonts w:ascii="Times New Roman" w:eastAsia="Times New Roman" w:hAnsi="Times New Roman" w:cs="Times New Roman"/>
           <w:lang w:val="ca-ES"/>
@@ -1057,12 +1693,397 @@
           <w:lang w:val="ca-ES"/>
         </w:rPr>
       </w:pPr>
+      <w:proofErr w:type="spellStart"/>
       <w:r>
         <w:rPr>
           <w:rFonts w:ascii="Courier New" w:eastAsia="Courier New" w:hAnsi="Courier New" w:cs="Courier New"/>
           <w:lang w:val="ca-ES"/>
         </w:rPr>
-        <w:t>printf("Operació finalitzada amb èxit\n");</w:t>
+        <w:t>printf</w:t>
+      </w:r>
+      <w:proofErr w:type="spellEnd"/>
+      <w:r>
+        <w:rPr>
+          <w:rFonts w:ascii="Courier New" w:eastAsia="Courier New" w:hAnsi="Courier New" w:cs="Courier New"/>
+          <w:lang w:val="ca-ES"/>
+        </w:rPr>
+        <w:t>("Operació finalitzada amb èxit\n");</w:t>
+      </w:r>
+    </w:p>
+    <w:p>
+      <w:pPr>
+        <w:rPr>
+          <w:rFonts w:ascii="Courier New" w:eastAsia="Courier New" w:hAnsi="Courier New" w:cs="Courier New"/>
+          <w:lang w:val="ca-ES"/>
+        </w:rPr>
+      </w:pPr>
+    </w:p>
+    <w:p>
+      <w:pPr>
+        <w:ind w:left="1440" w:firstLine="720"/>
+        <w:rPr>
+          <w:rFonts w:ascii="Arial" w:eastAsia="Arial" w:hAnsi="Arial" w:cs="Arial"/>
+          <w:lang w:val="ca-ES"/>
+        </w:rPr>
+      </w:pPr>
+      <w:r>
+        <w:rPr>
+          <w:rFonts w:ascii="Arial" w:eastAsia="Arial" w:hAnsi="Arial" w:cs="Arial"/>
+          <w:lang w:val="ca-ES"/>
+        </w:rPr>
+        <w:t xml:space="preserve">Ara </w:t>
+      </w:r>
+      <w:proofErr w:type="spellStart"/>
+      <w:r>
+        <w:rPr>
+          <w:rFonts w:ascii="Courier New" w:eastAsia="Courier New" w:hAnsi="Courier New" w:cs="Courier New"/>
+          <w:lang w:val="ca-ES"/>
+        </w:rPr>
+        <w:t>return</w:t>
+      </w:r>
+      <w:proofErr w:type="spellEnd"/>
+      <w:r>
+        <w:rPr>
+          <w:rFonts w:ascii="Courier New" w:eastAsia="Courier New" w:hAnsi="Courier New" w:cs="Courier New"/>
+          <w:lang w:val="ca-ES"/>
+        </w:rPr>
+        <w:t>(0)</w:t>
+      </w:r>
+      <w:r>
+        <w:rPr>
+          <w:rFonts w:ascii="Arial" w:eastAsia="Arial" w:hAnsi="Arial" w:cs="Arial"/>
+          <w:lang w:val="ca-ES"/>
+        </w:rPr>
+        <w:t xml:space="preserve"> hauria d'estar a la línia 27.</w:t>
+      </w:r>
+    </w:p>
+    <w:p>
+      <w:pPr>
+        <w:ind w:left="1440" w:firstLine="720"/>
+        <w:rPr>
+          <w:rFonts w:ascii="Arial" w:eastAsia="Arial" w:hAnsi="Arial" w:cs="Arial"/>
+          <w:lang w:val="ca-ES"/>
+        </w:rPr>
+      </w:pPr>
+    </w:p>
+    <w:p>
+      <w:pPr>
+        <w:jc w:val="center"/>
+        <w:rPr>
+          <w:rFonts w:ascii="Arial" w:eastAsia="Arial" w:hAnsi="Arial" w:cs="Arial"/>
+          <w:lang w:val="ca-ES"/>
+        </w:rPr>
+      </w:pPr>
+      <w:r>
+        <w:rPr>
+          <w:noProof/>
+        </w:rPr>
+        <w:drawing>
+          <wp:inline distT="0" distB="0" distL="0" distR="0" wp14:anchorId="7CD5CF8F" wp14:editId="31889610">
+            <wp:extent cx="4695825" cy="885825"/>
+            <wp:effectExtent l="0" t="0" r="9525" b="9525"/>
+            <wp:docPr id="14" name="Imagen 14"/>
+            <wp:cNvGraphicFramePr>
+              <a:graphicFrameLocks xmlns:a="http://schemas.openxmlformats.org/drawingml/2006/main" noChangeAspect="1"/>
+            </wp:cNvGraphicFramePr>
+            <a:graphic xmlns:a="http://schemas.openxmlformats.org/drawingml/2006/main">
+              <a:graphicData uri="http://schemas.openxmlformats.org/drawingml/2006/picture">
+                <pic:pic xmlns:pic="http://schemas.openxmlformats.org/drawingml/2006/picture">
+                  <pic:nvPicPr>
+                    <pic:cNvPr id="1" name=""/>
+                    <pic:cNvPicPr/>
+                  </pic:nvPicPr>
+                  <pic:blipFill>
+                    <a:blip r:embed="rId19"/>
+                    <a:stretch>
+                      <a:fillRect/>
+                    </a:stretch>
+                  </pic:blipFill>
+                  <pic:spPr>
+                    <a:xfrm>
+                      <a:off x="0" y="0"/>
+                      <a:ext cx="4695825" cy="885825"/>
+                    </a:xfrm>
+                    <a:prstGeom prst="rect">
+                      <a:avLst/>
+                    </a:prstGeom>
+                  </pic:spPr>
+                </pic:pic>
+              </a:graphicData>
+            </a:graphic>
+          </wp:inline>
+        </w:drawing>
+      </w:r>
+    </w:p>
+    <w:p>
+      <w:pPr>
+        <w:rPr>
+          <w:rFonts w:ascii="Arial" w:eastAsia="Arial" w:hAnsi="Arial" w:cs="Arial"/>
+          <w:lang w:val="ca-ES"/>
+        </w:rPr>
+      </w:pPr>
+      <w:r>
+        <w:rPr>
+          <w:rFonts w:ascii="Arial" w:eastAsia="Arial" w:hAnsi="Arial" w:cs="Arial"/>
+          <w:lang w:val="ca-ES"/>
+        </w:rPr>
+        <w:br w:type="page"/>
+      </w:r>
+    </w:p>
+    <w:p>
+      <w:pPr>
+        <w:rPr>
+          <w:rFonts w:ascii="Arial" w:eastAsia="Arial" w:hAnsi="Arial" w:cs="Arial"/>
+          <w:lang w:val="ca-ES"/>
+        </w:rPr>
+      </w:pPr>
+      <w:r>
+        <w:rPr>
+          <w:rFonts w:ascii="Arial" w:eastAsia="Arial" w:hAnsi="Arial" w:cs="Arial"/>
+          <w:b/>
+          <w:lang w:val="ca-ES"/>
+        </w:rPr>
+        <w:lastRenderedPageBreak/>
+        <w:t xml:space="preserve">2- </w:t>
+      </w:r>
+      <w:r>
+        <w:rPr>
+          <w:rFonts w:ascii="Arial" w:eastAsia="Arial" w:hAnsi="Arial" w:cs="Arial"/>
+          <w:lang w:val="ca-ES"/>
+        </w:rPr>
+        <w:t>Des de</w:t>
+      </w:r>
+      <w:r>
+        <w:rPr>
+          <w:rFonts w:ascii="Arial" w:eastAsia="Arial" w:hAnsi="Arial" w:cs="Arial"/>
+          <w:b/>
+          <w:lang w:val="ca-ES"/>
+        </w:rPr>
+        <w:t xml:space="preserve"> br0</w:t>
+      </w:r>
+      <w:r>
+        <w:rPr>
+          <w:rFonts w:ascii="Arial" w:eastAsia="Arial" w:hAnsi="Arial" w:cs="Arial"/>
+          <w:lang w:val="ca-ES"/>
+        </w:rPr>
+        <w:t xml:space="preserve">, fes un </w:t>
+      </w:r>
+      <w:proofErr w:type="spellStart"/>
+      <w:r>
+        <w:rPr>
+          <w:rFonts w:ascii="Arial" w:eastAsia="Arial" w:hAnsi="Arial" w:cs="Arial"/>
+          <w:lang w:val="ca-ES"/>
+        </w:rPr>
+        <w:t>a</w:t>
+      </w:r>
+      <w:r>
+        <w:rPr>
+          <w:rFonts w:ascii="Arial" w:eastAsia="Arial" w:hAnsi="Arial" w:cs="Arial"/>
+          <w:b/>
+          <w:lang w:val="ca-ES"/>
+        </w:rPr>
+        <w:t>dd</w:t>
+      </w:r>
+      <w:proofErr w:type="spellEnd"/>
+      <w:r>
+        <w:rPr>
+          <w:rFonts w:ascii="Arial" w:eastAsia="Arial" w:hAnsi="Arial" w:cs="Arial"/>
+          <w:b/>
+          <w:lang w:val="ca-ES"/>
+        </w:rPr>
+        <w:t xml:space="preserve"> </w:t>
+      </w:r>
+      <w:r>
+        <w:rPr>
+          <w:rFonts w:ascii="Arial" w:eastAsia="Arial" w:hAnsi="Arial" w:cs="Arial"/>
+          <w:lang w:val="ca-ES"/>
+        </w:rPr>
+        <w:t>de tot el projecte i un</w:t>
+      </w:r>
+      <w:r>
+        <w:rPr>
+          <w:rFonts w:ascii="Arial" w:eastAsia="Arial" w:hAnsi="Arial" w:cs="Arial"/>
+          <w:b/>
+          <w:lang w:val="ca-ES"/>
+        </w:rPr>
+        <w:t xml:space="preserve"> </w:t>
+      </w:r>
+      <w:proofErr w:type="spellStart"/>
+      <w:r>
+        <w:rPr>
+          <w:rFonts w:ascii="Arial" w:eastAsia="Arial" w:hAnsi="Arial" w:cs="Arial"/>
+          <w:b/>
+          <w:lang w:val="ca-ES"/>
+        </w:rPr>
+        <w:t>commit</w:t>
+      </w:r>
+      <w:proofErr w:type="spellEnd"/>
+      <w:r>
+        <w:rPr>
+          <w:rFonts w:ascii="Arial" w:eastAsia="Arial" w:hAnsi="Arial" w:cs="Arial"/>
+          <w:b/>
+          <w:lang w:val="ca-ES"/>
+        </w:rPr>
+        <w:t xml:space="preserve"> </w:t>
+      </w:r>
+      <w:r>
+        <w:rPr>
+          <w:rFonts w:ascii="Arial" w:eastAsia="Arial" w:hAnsi="Arial" w:cs="Arial"/>
+          <w:lang w:val="ca-ES"/>
+        </w:rPr>
+        <w:t>amb el comentari</w:t>
+      </w:r>
+      <w:r>
+        <w:rPr>
+          <w:rFonts w:ascii="Arial" w:eastAsia="Arial" w:hAnsi="Arial" w:cs="Arial"/>
+          <w:b/>
+          <w:lang w:val="ca-ES"/>
+        </w:rPr>
+        <w:t xml:space="preserve"> “Conflicte 1 entre br0 i </w:t>
+      </w:r>
+      <w:proofErr w:type="spellStart"/>
+      <w:r>
+        <w:rPr>
+          <w:rFonts w:ascii="Arial" w:eastAsia="Arial" w:hAnsi="Arial" w:cs="Arial"/>
+          <w:b/>
+          <w:lang w:val="ca-ES"/>
+        </w:rPr>
+        <w:t>master</w:t>
+      </w:r>
+      <w:proofErr w:type="spellEnd"/>
+      <w:r>
+        <w:rPr>
+          <w:rFonts w:ascii="Arial" w:eastAsia="Arial" w:hAnsi="Arial" w:cs="Arial"/>
+          <w:b/>
+          <w:lang w:val="ca-ES"/>
+        </w:rPr>
+        <w:t>”</w:t>
+      </w:r>
+      <w:r>
+        <w:rPr>
+          <w:rFonts w:ascii="Arial" w:eastAsia="Arial" w:hAnsi="Arial" w:cs="Arial"/>
+          <w:lang w:val="ca-ES"/>
+        </w:rPr>
+        <w:t>.</w:t>
+      </w:r>
+    </w:p>
+    <w:p>
+      <w:pPr>
+        <w:rPr>
+          <w:rFonts w:ascii="Times New Roman" w:eastAsia="Times New Roman" w:hAnsi="Times New Roman" w:cs="Times New Roman"/>
+          <w:lang w:val="ca-ES"/>
+        </w:rPr>
+      </w:pPr>
+    </w:p>
+    <w:p>
+      <w:pPr>
+        <w:rPr>
+          <w:rFonts w:ascii="Arial" w:eastAsia="Arial" w:hAnsi="Arial" w:cs="Arial"/>
+          <w:lang w:val="ca-ES"/>
+        </w:rPr>
+      </w:pPr>
+      <w:r>
+        <w:rPr>
+          <w:rFonts w:ascii="Arial" w:eastAsia="Arial" w:hAnsi="Arial" w:cs="Arial"/>
+          <w:b/>
+          <w:lang w:val="ca-ES"/>
+        </w:rPr>
+        <w:t xml:space="preserve">3- </w:t>
+      </w:r>
+      <w:r>
+        <w:rPr>
+          <w:rFonts w:ascii="Arial" w:eastAsia="Arial" w:hAnsi="Arial" w:cs="Arial"/>
+          <w:lang w:val="ca-ES"/>
+        </w:rPr>
+        <w:t>Torna a la branca</w:t>
+      </w:r>
+      <w:r>
+        <w:rPr>
+          <w:rFonts w:ascii="Arial" w:eastAsia="Arial" w:hAnsi="Arial" w:cs="Arial"/>
+          <w:b/>
+          <w:lang w:val="ca-ES"/>
+        </w:rPr>
+        <w:t xml:space="preserve"> </w:t>
+      </w:r>
+      <w:proofErr w:type="spellStart"/>
+      <w:r>
+        <w:rPr>
+          <w:rFonts w:ascii="Arial" w:eastAsia="Arial" w:hAnsi="Arial" w:cs="Arial"/>
+          <w:b/>
+          <w:lang w:val="ca-ES"/>
+        </w:rPr>
+        <w:t>master</w:t>
+      </w:r>
+      <w:proofErr w:type="spellEnd"/>
+      <w:r>
+        <w:rPr>
+          <w:rFonts w:ascii="Arial" w:eastAsia="Arial" w:hAnsi="Arial" w:cs="Arial"/>
+          <w:lang w:val="ca-ES"/>
+        </w:rPr>
+        <w:t>. Darrera la línia</w:t>
+      </w:r>
+      <w:r>
+        <w:rPr>
+          <w:rFonts w:ascii="Arial" w:eastAsia="Arial" w:hAnsi="Arial" w:cs="Arial"/>
+          <w:b/>
+          <w:lang w:val="ca-ES"/>
+        </w:rPr>
+        <w:t xml:space="preserve"> 25 </w:t>
+      </w:r>
+      <w:r>
+        <w:rPr>
+          <w:rFonts w:ascii="Arial" w:eastAsia="Arial" w:hAnsi="Arial" w:cs="Arial"/>
+          <w:lang w:val="ca-ES"/>
+        </w:rPr>
+        <w:t>afegeix una nova línia</w:t>
+      </w:r>
+      <w:r>
+        <w:rPr>
+          <w:rFonts w:ascii="Arial" w:eastAsia="Arial" w:hAnsi="Arial" w:cs="Arial"/>
+          <w:b/>
+          <w:lang w:val="ca-ES"/>
+        </w:rPr>
+        <w:t xml:space="preserve"> 26 </w:t>
+      </w:r>
+      <w:r>
+        <w:rPr>
+          <w:rFonts w:ascii="Arial" w:eastAsia="Arial" w:hAnsi="Arial" w:cs="Arial"/>
+          <w:lang w:val="ca-ES"/>
+        </w:rPr>
+        <w:t>amb el codi:</w:t>
+      </w:r>
+    </w:p>
+    <w:p>
+      <w:pPr>
+        <w:rPr>
+          <w:rFonts w:ascii="Times New Roman" w:eastAsia="Times New Roman" w:hAnsi="Times New Roman" w:cs="Times New Roman"/>
+          <w:lang w:val="ca-ES"/>
+        </w:rPr>
+      </w:pPr>
+    </w:p>
+    <w:p>
+      <w:pPr>
+        <w:ind w:left="1860"/>
+        <w:rPr>
+          <w:rFonts w:ascii="Courier New" w:eastAsia="Courier New" w:hAnsi="Courier New" w:cs="Courier New"/>
+          <w:lang w:val="ca-ES"/>
+        </w:rPr>
+      </w:pPr>
+      <w:proofErr w:type="spellStart"/>
+      <w:r>
+        <w:rPr>
+          <w:rFonts w:ascii="Courier New" w:eastAsia="Courier New" w:hAnsi="Courier New" w:cs="Courier New"/>
+          <w:lang w:val="ca-ES"/>
+        </w:rPr>
+        <w:t>printf</w:t>
+      </w:r>
+      <w:proofErr w:type="spellEnd"/>
+      <w:r>
+        <w:rPr>
+          <w:rFonts w:ascii="Courier New" w:eastAsia="Courier New" w:hAnsi="Courier New" w:cs="Courier New"/>
+          <w:lang w:val="ca-ES"/>
+        </w:rPr>
+        <w:t>("La mitjana ha estat trobada amb èxit\n");</w:t>
       </w:r>
     </w:p>
     <w:p>
@@ -1088,241 +2109,21 @@
         </w:rPr>
         <w:t xml:space="preserve">Ara </w:t>
       </w:r>
+      <w:proofErr w:type="spellStart"/>
       <w:r>
         <w:rPr>
           <w:rFonts w:ascii="Courier New" w:eastAsia="Courier New" w:hAnsi="Courier New" w:cs="Courier New"/>
           <w:lang w:val="ca-ES"/>
         </w:rPr>
-        <w:t>return(0)</w:t>
-      </w:r>
-      <w:r>
-        <w:rPr>
-          <w:rFonts w:ascii="Arial" w:eastAsia="Arial" w:hAnsi="Arial" w:cs="Arial"/>
-          <w:lang w:val="ca-ES"/>
-        </w:rPr>
-        <w:t xml:space="preserve"> hauria d'estar a la línia 27.</w:t>
-      </w:r>
-    </w:p>
-    <w:p>
-      <w:pPr>
-        <w:rPr>
-          <w:rFonts w:ascii="Times New Roman" w:eastAsia="Times New Roman" w:hAnsi="Times New Roman" w:cs="Times New Roman"/>
-          <w:lang w:val="ca-ES"/>
-        </w:rPr>
-      </w:pPr>
-    </w:p>
-    <w:p>
-      <w:pPr>
-        <w:rPr>
-          <w:rFonts w:ascii="Arial" w:eastAsia="Arial" w:hAnsi="Arial" w:cs="Arial"/>
-          <w:lang w:val="ca-ES"/>
-        </w:rPr>
-      </w:pPr>
-      <w:r>
-        <w:rPr>
-          <w:rFonts w:ascii="Arial" w:eastAsia="Arial" w:hAnsi="Arial" w:cs="Arial"/>
-          <w:b/>
-          <w:lang w:val="ca-ES"/>
-        </w:rPr>
-        <w:t xml:space="preserve">2- </w:t>
-      </w:r>
-      <w:r>
-        <w:rPr>
-          <w:rFonts w:ascii="Arial" w:eastAsia="Arial" w:hAnsi="Arial" w:cs="Arial"/>
-          <w:lang w:val="ca-ES"/>
-        </w:rPr>
-        <w:t>Des de</w:t>
-      </w:r>
-      <w:r>
-        <w:rPr>
-          <w:rFonts w:ascii="Arial" w:eastAsia="Arial" w:hAnsi="Arial" w:cs="Arial"/>
-          <w:b/>
-          <w:lang w:val="ca-ES"/>
-        </w:rPr>
-        <w:t xml:space="preserve"> br0</w:t>
-      </w:r>
-      <w:r>
-        <w:rPr>
-          <w:rFonts w:ascii="Arial" w:eastAsia="Arial" w:hAnsi="Arial" w:cs="Arial"/>
-          <w:lang w:val="ca-ES"/>
-        </w:rPr>
-        <w:t>, fes un a</w:t>
-      </w:r>
-      <w:r>
-        <w:rPr>
-          <w:rFonts w:ascii="Arial" w:eastAsia="Arial" w:hAnsi="Arial" w:cs="Arial"/>
-          <w:b/>
-          <w:lang w:val="ca-ES"/>
-        </w:rPr>
-        <w:t xml:space="preserve">dd </w:t>
-      </w:r>
-      <w:r>
-        <w:rPr>
-          <w:rFonts w:ascii="Arial" w:eastAsia="Arial" w:hAnsi="Arial" w:cs="Arial"/>
-          <w:lang w:val="ca-ES"/>
-        </w:rPr>
-        <w:t>de tot el projecte i un</w:t>
-      </w:r>
-      <w:r>
-        <w:rPr>
-          <w:rFonts w:ascii="Arial" w:eastAsia="Arial" w:hAnsi="Arial" w:cs="Arial"/>
-          <w:b/>
-          <w:lang w:val="ca-ES"/>
-        </w:rPr>
-        <w:t xml:space="preserve"> commit </w:t>
-      </w:r>
-      <w:r>
-        <w:rPr>
-          <w:rFonts w:ascii="Arial" w:eastAsia="Arial" w:hAnsi="Arial" w:cs="Arial"/>
-          <w:lang w:val="ca-ES"/>
-        </w:rPr>
-        <w:t>amb el comentari</w:t>
-      </w:r>
-      <w:r>
-        <w:rPr>
-          <w:rFonts w:ascii="Arial" w:eastAsia="Arial" w:hAnsi="Arial" w:cs="Arial"/>
-          <w:b/>
-          <w:lang w:val="ca-ES"/>
-        </w:rPr>
-        <w:t xml:space="preserve"> “Conflicte 1 entre br0 i master”</w:t>
-      </w:r>
-      <w:r>
-        <w:rPr>
-          <w:rFonts w:ascii="Arial" w:eastAsia="Arial" w:hAnsi="Arial" w:cs="Arial"/>
-          <w:lang w:val="ca-ES"/>
-        </w:rPr>
-        <w:t>.</w:t>
-      </w:r>
-    </w:p>
-    <w:p>
-      <w:pPr>
-        <w:rPr>
-          <w:rFonts w:ascii="Times New Roman" w:eastAsia="Times New Roman" w:hAnsi="Times New Roman" w:cs="Times New Roman"/>
-          <w:lang w:val="ca-ES"/>
-        </w:rPr>
-      </w:pPr>
-    </w:p>
-    <w:p>
-      <w:pPr>
-        <w:rPr>
-          <w:rFonts w:ascii="Arial" w:eastAsia="Arial" w:hAnsi="Arial" w:cs="Arial"/>
-          <w:lang w:val="ca-ES"/>
-        </w:rPr>
-      </w:pPr>
-      <w:r>
-        <w:rPr>
-          <w:rFonts w:ascii="Arial" w:eastAsia="Arial" w:hAnsi="Arial" w:cs="Arial"/>
-          <w:b/>
-          <w:lang w:val="ca-ES"/>
-        </w:rPr>
-        <w:t xml:space="preserve">3- </w:t>
-      </w:r>
-      <w:r>
-        <w:rPr>
-          <w:rFonts w:ascii="Arial" w:eastAsia="Arial" w:hAnsi="Arial" w:cs="Arial"/>
-          <w:lang w:val="ca-ES"/>
-        </w:rPr>
-        <w:t>Torna a la branca</w:t>
-      </w:r>
-      <w:r>
-        <w:rPr>
-          <w:rFonts w:ascii="Arial" w:eastAsia="Arial" w:hAnsi="Arial" w:cs="Arial"/>
-          <w:b/>
-          <w:lang w:val="ca-ES"/>
-        </w:rPr>
-        <w:t xml:space="preserve"> master</w:t>
-      </w:r>
-      <w:r>
-        <w:rPr>
-          <w:rFonts w:ascii="Arial" w:eastAsia="Arial" w:hAnsi="Arial" w:cs="Arial"/>
-          <w:lang w:val="ca-ES"/>
-        </w:rPr>
-        <w:t>. Darrera la línia</w:t>
-      </w:r>
-      <w:r>
-        <w:rPr>
-          <w:rFonts w:ascii="Arial" w:eastAsia="Arial" w:hAnsi="Arial" w:cs="Arial"/>
-          <w:b/>
-          <w:lang w:val="ca-ES"/>
-        </w:rPr>
-        <w:t xml:space="preserve"> 25 </w:t>
-      </w:r>
-      <w:r>
-        <w:rPr>
-          <w:rFonts w:ascii="Arial" w:eastAsia="Arial" w:hAnsi="Arial" w:cs="Arial"/>
-          <w:lang w:val="ca-ES"/>
-        </w:rPr>
-        <w:t>afegeix una nova línia</w:t>
-      </w:r>
-      <w:r>
-        <w:rPr>
-          <w:rFonts w:ascii="Arial" w:eastAsia="Arial" w:hAnsi="Arial" w:cs="Arial"/>
-          <w:b/>
-          <w:lang w:val="ca-ES"/>
-        </w:rPr>
-        <w:t xml:space="preserve"> 26 </w:t>
-      </w:r>
-      <w:r>
-        <w:rPr>
-          <w:rFonts w:ascii="Arial" w:eastAsia="Arial" w:hAnsi="Arial" w:cs="Arial"/>
-          <w:lang w:val="ca-ES"/>
-        </w:rPr>
-        <w:t>amb el codi:</w:t>
-      </w:r>
-    </w:p>
-    <w:p>
-      <w:pPr>
-        <w:rPr>
-          <w:rFonts w:ascii="Times New Roman" w:eastAsia="Times New Roman" w:hAnsi="Times New Roman" w:cs="Times New Roman"/>
-          <w:lang w:val="ca-ES"/>
-        </w:rPr>
-      </w:pPr>
-    </w:p>
-    <w:p>
-      <w:pPr>
-        <w:ind w:left="1860"/>
+        <w:t>return</w:t>
+      </w:r>
+      <w:proofErr w:type="spellEnd"/>
+      <w:r>
         <w:rPr>
           <w:rFonts w:ascii="Courier New" w:eastAsia="Courier New" w:hAnsi="Courier New" w:cs="Courier New"/>
           <w:lang w:val="ca-ES"/>
         </w:rPr>
-      </w:pPr>
-      <w:r>
-        <w:rPr>
-          <w:rFonts w:ascii="Courier New" w:eastAsia="Courier New" w:hAnsi="Courier New" w:cs="Courier New"/>
-          <w:lang w:val="ca-ES"/>
-        </w:rPr>
-        <w:t>printf("La mitjana ha estat trobada amb èxit\n");</w:t>
-      </w:r>
-    </w:p>
-    <w:p>
-      <w:pPr>
-        <w:rPr>
-          <w:rFonts w:ascii="Times New Roman" w:eastAsia="Times New Roman" w:hAnsi="Times New Roman" w:cs="Times New Roman"/>
-          <w:lang w:val="ca-ES"/>
-        </w:rPr>
-      </w:pPr>
-    </w:p>
-    <w:p>
-      <w:pPr>
-        <w:ind w:left="40"/>
-        <w:rPr>
-          <w:rFonts w:ascii="Arial" w:eastAsia="Arial" w:hAnsi="Arial" w:cs="Arial"/>
-          <w:lang w:val="ca-ES"/>
-        </w:rPr>
-      </w:pPr>
-      <w:r>
-        <w:rPr>
-          <w:rFonts w:ascii="Arial" w:eastAsia="Arial" w:hAnsi="Arial" w:cs="Arial"/>
-          <w:lang w:val="ca-ES"/>
-        </w:rPr>
-        <w:t xml:space="preserve">Ara </w:t>
-      </w:r>
-      <w:r>
-        <w:rPr>
-          <w:rFonts w:ascii="Courier New" w:eastAsia="Courier New" w:hAnsi="Courier New" w:cs="Courier New"/>
-          <w:lang w:val="ca-ES"/>
-        </w:rPr>
-        <w:t>return(0)</w:t>
+        <w:t>(0)</w:t>
       </w:r>
       <w:r>
         <w:rPr>
@@ -1378,8 +2179,18 @@
           <w:b/>
           <w:lang w:val="ca-ES"/>
         </w:rPr>
-        <w:t xml:space="preserve"> master</w:t>
-      </w:r>
+        <w:t xml:space="preserve"> </w:t>
+      </w:r>
+      <w:proofErr w:type="spellStart"/>
+      <w:r>
+        <w:rPr>
+          <w:rFonts w:ascii="Arial" w:eastAsia="Arial" w:hAnsi="Arial" w:cs="Arial"/>
+          <w:b/>
+          <w:lang w:val="ca-ES"/>
+        </w:rPr>
+        <w:t>master</w:t>
+      </w:r>
+      <w:proofErr w:type="spellEnd"/>
       <w:r>
         <w:rPr>
           <w:rFonts w:ascii="Arial" w:eastAsia="Arial" w:hAnsi="Arial" w:cs="Arial"/>
@@ -1393,7 +2204,25 @@
           <w:b/>
           <w:lang w:val="ca-ES"/>
         </w:rPr>
-        <w:t xml:space="preserve"> add </w:t>
+        <w:t xml:space="preserve"> </w:t>
+      </w:r>
+      <w:proofErr w:type="spellStart"/>
+      <w:r>
+        <w:rPr>
+          <w:rFonts w:ascii="Arial" w:eastAsia="Arial" w:hAnsi="Arial" w:cs="Arial"/>
+          <w:b/>
+          <w:lang w:val="ca-ES"/>
+        </w:rPr>
+        <w:t>add</w:t>
+      </w:r>
+      <w:proofErr w:type="spellEnd"/>
+      <w:r>
+        <w:rPr>
+          <w:rFonts w:ascii="Arial" w:eastAsia="Arial" w:hAnsi="Arial" w:cs="Arial"/>
+          <w:b/>
+          <w:lang w:val="ca-ES"/>
+        </w:rPr>
+        <w:t xml:space="preserve"> </w:t>
       </w:r>
       <w:r>
         <w:rPr>
@@ -1408,7 +2237,25 @@
           <w:b/>
           <w:lang w:val="ca-ES"/>
         </w:rPr>
-        <w:t xml:space="preserve"> commit </w:t>
+        <w:t xml:space="preserve"> </w:t>
+      </w:r>
+      <w:proofErr w:type="spellStart"/>
+      <w:r>
+        <w:rPr>
+          <w:rFonts w:ascii="Arial" w:eastAsia="Arial" w:hAnsi="Arial" w:cs="Arial"/>
+          <w:b/>
+          <w:lang w:val="ca-ES"/>
+        </w:rPr>
+        <w:t>commit</w:t>
+      </w:r>
+      <w:proofErr w:type="spellEnd"/>
+      <w:r>
+        <w:rPr>
+          <w:rFonts w:ascii="Arial" w:eastAsia="Arial" w:hAnsi="Arial" w:cs="Arial"/>
+          <w:b/>
+          <w:lang w:val="ca-ES"/>
+        </w:rPr>
+        <w:t xml:space="preserve"> </w:t>
       </w:r>
       <w:r>
         <w:rPr>
@@ -1423,7 +2270,25 @@
           <w:b/>
           <w:lang w:val="ca-ES"/>
         </w:rPr>
-        <w:t xml:space="preserve"> “Conflicte 1 entre master i br0”</w:t>
+        <w:t xml:space="preserve"> “Conflicte 1 entre </w:t>
+      </w:r>
+      <w:proofErr w:type="spellStart"/>
+      <w:r>
+        <w:rPr>
+          <w:rFonts w:ascii="Arial" w:eastAsia="Arial" w:hAnsi="Arial" w:cs="Arial"/>
+          <w:b/>
+          <w:lang w:val="ca-ES"/>
+        </w:rPr>
+        <w:t>master</w:t>
+      </w:r>
+      <w:proofErr w:type="spellEnd"/>
+      <w:r>
+        <w:rPr>
+          <w:rFonts w:ascii="Arial" w:eastAsia="Arial" w:hAnsi="Arial" w:cs="Arial"/>
+          <w:b/>
+          <w:lang w:val="ca-ES"/>
+        </w:rPr>
+        <w:t xml:space="preserve"> i br0”</w:t>
       </w:r>
       <w:r>
         <w:rPr>
@@ -1471,8 +2336,18 @@
           <w:b/>
           <w:lang w:val="ca-ES"/>
         </w:rPr>
-        <w:t xml:space="preserve"> master</w:t>
-      </w:r>
+        <w:t xml:space="preserve"> </w:t>
+      </w:r>
+      <w:proofErr w:type="spellStart"/>
+      <w:r>
+        <w:rPr>
+          <w:rFonts w:ascii="Arial" w:eastAsia="Arial" w:hAnsi="Arial" w:cs="Arial"/>
+          <w:b/>
+          <w:lang w:val="ca-ES"/>
+        </w:rPr>
+        <w:t>master</w:t>
+      </w:r>
+      <w:proofErr w:type="spellEnd"/>
       <w:r>
         <w:rPr>
           <w:rFonts w:ascii="Arial" w:eastAsia="Arial" w:hAnsi="Arial" w:cs="Arial"/>
@@ -1501,7 +2376,25 @@
           <w:b/>
           <w:lang w:val="ca-ES"/>
         </w:rPr>
-        <w:t xml:space="preserve"> master </w:t>
+        <w:t xml:space="preserve"> </w:t>
+      </w:r>
+      <w:proofErr w:type="spellStart"/>
+      <w:r>
+        <w:rPr>
+          <w:rFonts w:ascii="Arial" w:eastAsia="Arial" w:hAnsi="Arial" w:cs="Arial"/>
+          <w:b/>
+          <w:lang w:val="ca-ES"/>
+        </w:rPr>
+        <w:t>master</w:t>
+      </w:r>
+      <w:proofErr w:type="spellEnd"/>
+      <w:r>
+        <w:rPr>
+          <w:rFonts w:ascii="Arial" w:eastAsia="Arial" w:hAnsi="Arial" w:cs="Arial"/>
+          <w:b/>
+          <w:lang w:val="ca-ES"/>
+        </w:rPr>
+        <w:t xml:space="preserve"> </w:t>
       </w:r>
       <w:r>
         <w:rPr>
@@ -1568,7 +2461,23 @@
           <w:rFonts w:ascii="Arial" w:eastAsia="Arial" w:hAnsi="Arial" w:cs="Arial"/>
           <w:lang w:val="ca-ES"/>
         </w:rPr>
-        <w:t xml:space="preserve"> dues branques. Comprova l'estat del sistema i comprova quin missatge dóna el sistema.</w:t>
+        <w:t xml:space="preserve"> dues branques. Comprova l'estat del sistema i comprova quin missatge </w:t>
+      </w:r>
+      <w:proofErr w:type="spellStart"/>
+      <w:r>
+        <w:rPr>
+          <w:rFonts w:ascii="Arial" w:eastAsia="Arial" w:hAnsi="Arial" w:cs="Arial"/>
+          <w:lang w:val="ca-ES"/>
+        </w:rPr>
+        <w:t>dóna</w:t>
+      </w:r>
+      <w:proofErr w:type="spellEnd"/>
+      <w:r>
+        <w:rPr>
+          <w:rFonts w:ascii="Arial" w:eastAsia="Arial" w:hAnsi="Arial" w:cs="Arial"/>
+          <w:lang w:val="ca-ES"/>
+        </w:rPr>
+        <w:t xml:space="preserve"> el sistema.</w:t>
       </w:r>
     </w:p>
     <w:p>
@@ -1631,7 +2540,23 @@
           <w:rFonts w:ascii="Arial" w:eastAsia="Arial" w:hAnsi="Arial" w:cs="Arial"/>
           <w:lang w:val="ca-ES"/>
         </w:rPr>
-        <w:t>Torna a geany. Comprova que Git ha afegit les següents línies:</w:t>
+        <w:t xml:space="preserve">Torna a </w:t>
+      </w:r>
+      <w:proofErr w:type="spellStart"/>
+      <w:r>
+        <w:rPr>
+          <w:rFonts w:ascii="Arial" w:eastAsia="Arial" w:hAnsi="Arial" w:cs="Arial"/>
+          <w:lang w:val="ca-ES"/>
+        </w:rPr>
+        <w:t>geany</w:t>
+      </w:r>
+      <w:proofErr w:type="spellEnd"/>
+      <w:r>
+        <w:rPr>
+          <w:rFonts w:ascii="Arial" w:eastAsia="Arial" w:hAnsi="Arial" w:cs="Arial"/>
+          <w:lang w:val="ca-ES"/>
+        </w:rPr>
+        <w:t>. Comprova que Git ha afegit les següents línies:</w:t>
       </w:r>
     </w:p>
     <w:p>
@@ -1673,34 +2598,43 @@
           <w:lang w:val="ca-ES"/>
         </w:rPr>
       </w:pPr>
+      <w:proofErr w:type="spellStart"/>
       <w:r>
         <w:rPr>
           <w:rFonts w:ascii="Courier New" w:eastAsia="Courier New" w:hAnsi="Courier New" w:cs="Courier New"/>
           <w:lang w:val="ca-ES"/>
         </w:rPr>
-        <w:t>printf("La mitjana ha estat trobada amb èxit\n");</w:t>
-      </w:r>
-    </w:p>
-    <w:p>
-      <w:pPr>
-        <w:rPr>
-          <w:rFonts w:ascii="Times New Roman" w:eastAsia="Times New Roman" w:hAnsi="Times New Roman" w:cs="Times New Roman"/>
-          <w:lang w:val="ca-ES"/>
-        </w:rPr>
-      </w:pPr>
-    </w:p>
-    <w:p>
-      <w:pPr>
+        <w:t>printf</w:t>
+      </w:r>
+      <w:proofErr w:type="spellEnd"/>
+      <w:r>
         <w:rPr>
           <w:rFonts w:ascii="Courier New" w:eastAsia="Courier New" w:hAnsi="Courier New" w:cs="Courier New"/>
           <w:lang w:val="ca-ES"/>
         </w:rPr>
-      </w:pPr>
-      <w:r>
+        <w:t>("La mitjana ha estat trobada amb èxit\n");</w:t>
+      </w:r>
+    </w:p>
+    <w:p>
+      <w:pPr>
+        <w:rPr>
+          <w:rFonts w:ascii="Times New Roman" w:eastAsia="Times New Roman" w:hAnsi="Times New Roman" w:cs="Times New Roman"/>
+          <w:lang w:val="ca-ES"/>
+        </w:rPr>
+      </w:pPr>
+    </w:p>
+    <w:p>
+      <w:pPr>
         <w:rPr>
           <w:rFonts w:ascii="Courier New" w:eastAsia="Courier New" w:hAnsi="Courier New" w:cs="Courier New"/>
           <w:lang w:val="ca-ES"/>
         </w:rPr>
+      </w:pPr>
+      <w:r>
+        <w:rPr>
+          <w:rFonts w:ascii="Courier New" w:eastAsia="Courier New" w:hAnsi="Courier New" w:cs="Courier New"/>
+          <w:lang w:val="ca-ES"/>
+        </w:rPr>
         <w:t>=======</w:t>
       </w:r>
     </w:p>
@@ -1720,12 +2654,21 @@
           <w:lang w:val="ca-ES"/>
         </w:rPr>
       </w:pPr>
+      <w:proofErr w:type="spellStart"/>
       <w:r>
         <w:rPr>
           <w:rFonts w:ascii="Courier New" w:eastAsia="Courier New" w:hAnsi="Courier New" w:cs="Courier New"/>
           <w:lang w:val="ca-ES"/>
         </w:rPr>
-        <w:t>printf("Operació finalitzada amb èxit\n");</w:t>
+        <w:t>printf</w:t>
+      </w:r>
+      <w:proofErr w:type="spellEnd"/>
+      <w:r>
+        <w:rPr>
+          <w:rFonts w:ascii="Courier New" w:eastAsia="Courier New" w:hAnsi="Courier New" w:cs="Courier New"/>
+          <w:lang w:val="ca-ES"/>
+        </w:rPr>
+        <w:t>("Operació finalitzada amb èxit\n");</w:t>
       </w:r>
     </w:p>
     <w:p>
@@ -1953,7 +2896,25 @@
           <w:b/>
           <w:lang w:val="ca-ES"/>
         </w:rPr>
-        <w:t xml:space="preserve"> commit </w:t>
+        <w:t xml:space="preserve"> </w:t>
+      </w:r>
+      <w:proofErr w:type="spellStart"/>
+      <w:r>
+        <w:rPr>
+          <w:rFonts w:ascii="Arial" w:eastAsia="Arial" w:hAnsi="Arial" w:cs="Arial"/>
+          <w:b/>
+          <w:lang w:val="ca-ES"/>
+        </w:rPr>
+        <w:t>commit</w:t>
+      </w:r>
+      <w:proofErr w:type="spellEnd"/>
+      <w:r>
+        <w:rPr>
+          <w:rFonts w:ascii="Arial" w:eastAsia="Arial" w:hAnsi="Arial" w:cs="Arial"/>
+          <w:b/>
+          <w:lang w:val="ca-ES"/>
+        </w:rPr>
+        <w:t xml:space="preserve"> </w:t>
       </w:r>
       <w:r>
         <w:rPr>
@@ -1968,7 +2929,25 @@
           <w:b/>
           <w:lang w:val="ca-ES"/>
         </w:rPr>
-        <w:t xml:space="preserve"> “Conflicte entre master i br0 solucionat”</w:t>
+        <w:t xml:space="preserve"> “Conflicte entre </w:t>
+      </w:r>
+      <w:proofErr w:type="spellStart"/>
+      <w:r>
+        <w:rPr>
+          <w:rFonts w:ascii="Arial" w:eastAsia="Arial" w:hAnsi="Arial" w:cs="Arial"/>
+          <w:b/>
+          <w:lang w:val="ca-ES"/>
+        </w:rPr>
+        <w:t>master</w:t>
+      </w:r>
+      <w:proofErr w:type="spellEnd"/>
+      <w:r>
+        <w:rPr>
+          <w:rFonts w:ascii="Arial" w:eastAsia="Arial" w:hAnsi="Arial" w:cs="Arial"/>
+          <w:b/>
+          <w:lang w:val="ca-ES"/>
+        </w:rPr>
+        <w:t xml:space="preserve"> i br0 solucionat”</w:t>
       </w:r>
       <w:r>
         <w:rPr>
@@ -2062,8 +3041,18 @@
           <w:b/>
           <w:lang w:val="ca-ES"/>
         </w:rPr>
-        <w:t xml:space="preserve"> master</w:t>
-      </w:r>
+        <w:t xml:space="preserve"> </w:t>
+      </w:r>
+      <w:proofErr w:type="spellStart"/>
+      <w:r>
+        <w:rPr>
+          <w:rFonts w:ascii="Arial" w:eastAsia="Arial" w:hAnsi="Arial" w:cs="Arial"/>
+          <w:b/>
+          <w:lang w:val="ca-ES"/>
+        </w:rPr>
+        <w:t>master</w:t>
+      </w:r>
+      <w:proofErr w:type="spellEnd"/>
       <w:r>
         <w:rPr>
           <w:rFonts w:ascii="Arial" w:eastAsia="Arial" w:hAnsi="Arial" w:cs="Arial"/>
@@ -2091,7 +3080,23 @@
           <w:rFonts w:ascii="Arial" w:eastAsia="Arial" w:hAnsi="Arial" w:cs="Arial"/>
           <w:lang w:val="ca-ES"/>
         </w:rPr>
-        <w:t xml:space="preserve">problema. Comprova des de geany que hi ha el mateix codi a la </w:t>
+        <w:t xml:space="preserve">problema. Comprova des de </w:t>
+      </w:r>
+      <w:proofErr w:type="spellStart"/>
+      <w:r>
+        <w:rPr>
+          <w:rFonts w:ascii="Arial" w:eastAsia="Arial" w:hAnsi="Arial" w:cs="Arial"/>
+          <w:lang w:val="ca-ES"/>
+        </w:rPr>
+        <w:t>geany</w:t>
+      </w:r>
+      <w:proofErr w:type="spellEnd"/>
+      <w:r>
+        <w:rPr>
+          <w:rFonts w:ascii="Arial" w:eastAsia="Arial" w:hAnsi="Arial" w:cs="Arial"/>
+          <w:lang w:val="ca-ES"/>
+        </w:rPr>
+        <w:t xml:space="preserve"> que hi ha el mateix codi a la </w:t>
       </w:r>
       <w:r>
         <w:rPr>
@@ -2108,6 +3113,7 @@
         </w:rPr>
         <w:t xml:space="preserve"> i a </w:t>
       </w:r>
+      <w:proofErr w:type="spellStart"/>
       <w:r>
         <w:rPr>
           <w:rFonts w:ascii="Arial" w:eastAsia="Arial" w:hAnsi="Arial" w:cs="Arial"/>
@@ -2116,6 +3122,7 @@
         </w:rPr>
         <w:t>master</w:t>
       </w:r>
+      <w:proofErr w:type="spellEnd"/>
       <w:r>
         <w:rPr>
           <w:rFonts w:ascii="Arial" w:eastAsia="Arial" w:hAnsi="Arial" w:cs="Arial"/>
@@ -2197,7 +3204,7 @@
                     <pic:cNvPicPr preferRelativeResize="0"/>
                   </pic:nvPicPr>
                   <pic:blipFill>
-                    <a:blip r:embed="rId12"/>
+                    <a:blip r:embed="rId20"/>
                     <a:srcRect/>
                     <a:stretch>
                       <a:fillRect/>
@@ -2310,7 +3317,25 @@
           <w:b/>
           <w:lang w:val="ca-ES"/>
         </w:rPr>
-        <w:t xml:space="preserve"> add </w:t>
+        <w:t xml:space="preserve"> </w:t>
+      </w:r>
+      <w:proofErr w:type="spellStart"/>
+      <w:r>
+        <w:rPr>
+          <w:rFonts w:ascii="Arial" w:eastAsia="Arial" w:hAnsi="Arial" w:cs="Arial"/>
+          <w:b/>
+          <w:lang w:val="ca-ES"/>
+        </w:rPr>
+        <w:t>add</w:t>
+      </w:r>
+      <w:proofErr w:type="spellEnd"/>
+      <w:r>
+        <w:rPr>
+          <w:rFonts w:ascii="Arial" w:eastAsia="Arial" w:hAnsi="Arial" w:cs="Arial"/>
+          <w:b/>
+          <w:lang w:val="ca-ES"/>
+        </w:rPr>
+        <w:t xml:space="preserve"> </w:t>
       </w:r>
       <w:r>
         <w:rPr>
@@ -2325,15 +3350,42 @@
           <w:b/>
           <w:lang w:val="ca-ES"/>
         </w:rPr>
-        <w:t xml:space="preserve"> commit </w:t>
-      </w:r>
-      <w:r>
-        <w:rPr>
-          <w:rFonts w:ascii="Arial" w:eastAsia="Arial" w:hAnsi="Arial" w:cs="Arial"/>
-          <w:lang w:val="ca-ES"/>
-        </w:rPr>
-        <w:t>per consignar els nous canvis. Pel commit</w:t>
-      </w:r>
+        <w:t xml:space="preserve"> </w:t>
+      </w:r>
+      <w:proofErr w:type="spellStart"/>
+      <w:r>
+        <w:rPr>
+          <w:rFonts w:ascii="Arial" w:eastAsia="Arial" w:hAnsi="Arial" w:cs="Arial"/>
+          <w:b/>
+          <w:lang w:val="ca-ES"/>
+        </w:rPr>
+        <w:t>commit</w:t>
+      </w:r>
+      <w:proofErr w:type="spellEnd"/>
+      <w:r>
+        <w:rPr>
+          <w:rFonts w:ascii="Arial" w:eastAsia="Arial" w:hAnsi="Arial" w:cs="Arial"/>
+          <w:b/>
+          <w:lang w:val="ca-ES"/>
+        </w:rPr>
+        <w:t xml:space="preserve"> </w:t>
+      </w:r>
+      <w:r>
+        <w:rPr>
+          <w:rFonts w:ascii="Arial" w:eastAsia="Arial" w:hAnsi="Arial" w:cs="Arial"/>
+          <w:lang w:val="ca-ES"/>
+        </w:rPr>
+        <w:t xml:space="preserve">per consignar els nous canvis. Pel </w:t>
+      </w:r>
+      <w:proofErr w:type="spellStart"/>
+      <w:r>
+        <w:rPr>
+          <w:rFonts w:ascii="Arial" w:eastAsia="Arial" w:hAnsi="Arial" w:cs="Arial"/>
+          <w:lang w:val="ca-ES"/>
+        </w:rPr>
+        <w:t>commit</w:t>
+      </w:r>
+      <w:proofErr w:type="spellEnd"/>
       <w:r>
         <w:rPr>
           <w:rFonts w:ascii="Arial" w:eastAsia="Arial" w:hAnsi="Arial" w:cs="Arial"/>
@@ -2404,7 +3456,25 @@
           <w:b/>
           <w:lang w:val="ca-ES"/>
         </w:rPr>
-        <w:t xml:space="preserve"> master </w:t>
+        <w:t xml:space="preserve"> </w:t>
+      </w:r>
+      <w:proofErr w:type="spellStart"/>
+      <w:r>
+        <w:rPr>
+          <w:rFonts w:ascii="Arial" w:eastAsia="Arial" w:hAnsi="Arial" w:cs="Arial"/>
+          <w:b/>
+          <w:lang w:val="ca-ES"/>
+        </w:rPr>
+        <w:t>master</w:t>
+      </w:r>
+      <w:proofErr w:type="spellEnd"/>
+      <w:r>
+        <w:rPr>
+          <w:rFonts w:ascii="Arial" w:eastAsia="Arial" w:hAnsi="Arial" w:cs="Arial"/>
+          <w:b/>
+          <w:lang w:val="ca-ES"/>
+        </w:rPr>
+        <w:t xml:space="preserve"> </w:t>
       </w:r>
       <w:r>
         <w:rPr>
@@ -2458,6 +3528,7 @@
         </w:rPr>
         <w:t xml:space="preserve"> ha estat afegit a la branca </w:t>
       </w:r>
+      <w:proofErr w:type="spellStart"/>
       <w:r>
         <w:rPr>
           <w:rFonts w:ascii="Arial" w:eastAsia="Arial" w:hAnsi="Arial" w:cs="Arial"/>
@@ -2466,6 +3537,7 @@
         </w:rPr>
         <w:t>master</w:t>
       </w:r>
+      <w:proofErr w:type="spellEnd"/>
       <w:r>
         <w:rPr>
           <w:rFonts w:ascii="Arial" w:eastAsia="Arial" w:hAnsi="Arial" w:cs="Arial"/>
@@ -2513,8 +3585,18 @@
           <w:b/>
           <w:lang w:val="ca-ES"/>
         </w:rPr>
-        <w:t xml:space="preserve"> master</w:t>
-      </w:r>
+        <w:t xml:space="preserve"> </w:t>
+      </w:r>
+      <w:proofErr w:type="spellStart"/>
+      <w:r>
+        <w:rPr>
+          <w:rFonts w:ascii="Arial" w:eastAsia="Arial" w:hAnsi="Arial" w:cs="Arial"/>
+          <w:b/>
+          <w:lang w:val="ca-ES"/>
+        </w:rPr>
+        <w:t>master</w:t>
+      </w:r>
+      <w:proofErr w:type="spellEnd"/>
       <w:r>
         <w:rPr>
           <w:rFonts w:ascii="Arial" w:eastAsia="Arial" w:hAnsi="Arial" w:cs="Arial"/>
@@ -2558,7 +3640,25 @@
           <w:b/>
           <w:lang w:val="ca-ES"/>
         </w:rPr>
-        <w:t xml:space="preserve"> add </w:t>
+        <w:t xml:space="preserve"> </w:t>
+      </w:r>
+      <w:proofErr w:type="spellStart"/>
+      <w:r>
+        <w:rPr>
+          <w:rFonts w:ascii="Arial" w:eastAsia="Arial" w:hAnsi="Arial" w:cs="Arial"/>
+          <w:b/>
+          <w:lang w:val="ca-ES"/>
+        </w:rPr>
+        <w:t>add</w:t>
+      </w:r>
+      <w:proofErr w:type="spellEnd"/>
+      <w:r>
+        <w:rPr>
+          <w:rFonts w:ascii="Arial" w:eastAsia="Arial" w:hAnsi="Arial" w:cs="Arial"/>
+          <w:b/>
+          <w:lang w:val="ca-ES"/>
+        </w:rPr>
+        <w:t xml:space="preserve"> </w:t>
       </w:r>
       <w:r>
         <w:rPr>
@@ -2573,7 +3673,25 @@
           <w:b/>
           <w:lang w:val="ca-ES"/>
         </w:rPr>
-        <w:t xml:space="preserve"> commit </w:t>
+        <w:t xml:space="preserve"> </w:t>
+      </w:r>
+      <w:proofErr w:type="spellStart"/>
+      <w:r>
+        <w:rPr>
+          <w:rFonts w:ascii="Arial" w:eastAsia="Arial" w:hAnsi="Arial" w:cs="Arial"/>
+          <w:b/>
+          <w:lang w:val="ca-ES"/>
+        </w:rPr>
+        <w:t>commit</w:t>
+      </w:r>
+      <w:proofErr w:type="spellEnd"/>
+      <w:r>
+        <w:rPr>
+          <w:rFonts w:ascii="Arial" w:eastAsia="Arial" w:hAnsi="Arial" w:cs="Arial"/>
+          <w:b/>
+          <w:lang w:val="ca-ES"/>
+        </w:rPr>
+        <w:t xml:space="preserve"> </w:t>
       </w:r>
       <w:r>
         <w:rPr>
@@ -2587,7 +3705,23 @@
           <w:rFonts w:ascii="Arial" w:eastAsia="Arial" w:hAnsi="Arial" w:cs="Arial"/>
           <w:lang w:val="ca-ES"/>
         </w:rPr>
-        <w:t>onsignar els nous canvis. Pel commit escriu el comentari</w:t>
+        <w:t xml:space="preserve">onsignar els nous canvis. Pel </w:t>
+      </w:r>
+      <w:proofErr w:type="spellStart"/>
+      <w:r>
+        <w:rPr>
+          <w:rFonts w:ascii="Arial" w:eastAsia="Arial" w:hAnsi="Arial" w:cs="Arial"/>
+          <w:lang w:val="ca-ES"/>
+        </w:rPr>
+        <w:t>commit</w:t>
+      </w:r>
+      <w:proofErr w:type="spellEnd"/>
+      <w:r>
+        <w:rPr>
+          <w:rFonts w:ascii="Arial" w:eastAsia="Arial" w:hAnsi="Arial" w:cs="Arial"/>
+          <w:lang w:val="ca-ES"/>
+        </w:rPr>
+        <w:t xml:space="preserve"> escriu el comentari</w:t>
       </w:r>
       <w:r>
         <w:rPr>
@@ -2673,7 +3807,25 @@
           <w:b/>
           <w:lang w:val="ca-ES"/>
         </w:rPr>
-        <w:t xml:space="preserve"> add </w:t>
+        <w:t xml:space="preserve"> </w:t>
+      </w:r>
+      <w:proofErr w:type="spellStart"/>
+      <w:r>
+        <w:rPr>
+          <w:rFonts w:ascii="Arial" w:eastAsia="Arial" w:hAnsi="Arial" w:cs="Arial"/>
+          <w:b/>
+          <w:lang w:val="ca-ES"/>
+        </w:rPr>
+        <w:t>add</w:t>
+      </w:r>
+      <w:proofErr w:type="spellEnd"/>
+      <w:r>
+        <w:rPr>
+          <w:rFonts w:ascii="Arial" w:eastAsia="Arial" w:hAnsi="Arial" w:cs="Arial"/>
+          <w:b/>
+          <w:lang w:val="ca-ES"/>
+        </w:rPr>
+        <w:t xml:space="preserve"> </w:t>
       </w:r>
       <w:r>
         <w:rPr>
@@ -2688,7 +3840,25 @@
           <w:b/>
           <w:lang w:val="ca-ES"/>
         </w:rPr>
-        <w:t xml:space="preserve"> commit </w:t>
+        <w:t xml:space="preserve"> </w:t>
+      </w:r>
+      <w:proofErr w:type="spellStart"/>
+      <w:r>
+        <w:rPr>
+          <w:rFonts w:ascii="Arial" w:eastAsia="Arial" w:hAnsi="Arial" w:cs="Arial"/>
+          <w:b/>
+          <w:lang w:val="ca-ES"/>
+        </w:rPr>
+        <w:t>commit</w:t>
+      </w:r>
+      <w:proofErr w:type="spellEnd"/>
+      <w:r>
+        <w:rPr>
+          <w:rFonts w:ascii="Arial" w:eastAsia="Arial" w:hAnsi="Arial" w:cs="Arial"/>
+          <w:b/>
+          <w:lang w:val="ca-ES"/>
+        </w:rPr>
+        <w:t xml:space="preserve"> </w:t>
       </w:r>
       <w:r>
         <w:rPr>
@@ -2722,7 +3892,25 @@
           <w:b/>
           <w:lang w:val="ca-ES"/>
         </w:rPr>
-        <w:t>git commit ­a ­m "Esborrat README de br0"</w:t>
+        <w:t xml:space="preserve">git </w:t>
+      </w:r>
+      <w:proofErr w:type="spellStart"/>
+      <w:r>
+        <w:rPr>
+          <w:rFonts w:ascii="Courier New" w:eastAsia="Courier New" w:hAnsi="Courier New" w:cs="Courier New"/>
+          <w:b/>
+          <w:lang w:val="ca-ES"/>
+        </w:rPr>
+        <w:t>commit</w:t>
+      </w:r>
+      <w:proofErr w:type="spellEnd"/>
+      <w:r>
+        <w:rPr>
+          <w:rFonts w:ascii="Courier New" w:eastAsia="Courier New" w:hAnsi="Courier New" w:cs="Courier New"/>
+          <w:b/>
+          <w:lang w:val="ca-ES"/>
+        </w:rPr>
+        <w:t xml:space="preserve"> ­a ­m "Esborrat README de br0"</w:t>
       </w:r>
     </w:p>
     <w:p>
@@ -2749,6 +3937,7 @@
           <w:b/>
           <w:lang w:val="ca-ES"/>
         </w:rPr>
+        <w:lastRenderedPageBreak/>
         <w:t xml:space="preserve">17.- </w:t>
       </w:r>
       <w:r>
@@ -2764,8 +3953,18 @@
           <w:b/>
           <w:lang w:val="ca-ES"/>
         </w:rPr>
-        <w:t xml:space="preserve"> master</w:t>
-      </w:r>
+        <w:t xml:space="preserve"> </w:t>
+      </w:r>
+      <w:proofErr w:type="spellStart"/>
+      <w:r>
+        <w:rPr>
+          <w:rFonts w:ascii="Arial" w:eastAsia="Arial" w:hAnsi="Arial" w:cs="Arial"/>
+          <w:b/>
+          <w:lang w:val="ca-ES"/>
+        </w:rPr>
+        <w:t>master</w:t>
+      </w:r>
+      <w:proofErr w:type="spellEnd"/>
       <w:r>
         <w:rPr>
           <w:rFonts w:ascii="Arial" w:eastAsia="Arial" w:hAnsi="Arial" w:cs="Arial"/>
@@ -2794,7 +3993,25 @@
           <w:b/>
           <w:lang w:val="ca-ES"/>
         </w:rPr>
-        <w:t xml:space="preserve"> master </w:t>
+        <w:t xml:space="preserve"> </w:t>
+      </w:r>
+      <w:proofErr w:type="spellStart"/>
+      <w:r>
+        <w:rPr>
+          <w:rFonts w:ascii="Arial" w:eastAsia="Arial" w:hAnsi="Arial" w:cs="Arial"/>
+          <w:b/>
+          <w:lang w:val="ca-ES"/>
+        </w:rPr>
+        <w:t>master</w:t>
+      </w:r>
+      <w:proofErr w:type="spellEnd"/>
+      <w:r>
+        <w:rPr>
+          <w:rFonts w:ascii="Arial" w:eastAsia="Arial" w:hAnsi="Arial" w:cs="Arial"/>
+          <w:b/>
+          <w:lang w:val="ca-ES"/>
+        </w:rPr>
+        <w:t xml:space="preserve"> </w:t>
       </w:r>
       <w:r>
         <w:rPr>
@@ -2831,7 +4048,23 @@
           <w:rFonts w:ascii="Arial" w:eastAsia="Arial" w:hAnsi="Arial" w:cs="Arial"/>
           <w:lang w:val="ca-ES"/>
         </w:rPr>
-        <w:t>branques. Comprova l'estat del sistema i comprova quin missatge dóna el sistema.</w:t>
+        <w:t xml:space="preserve">branques. Comprova l'estat del sistema i comprova quin missatge </w:t>
+      </w:r>
+      <w:proofErr w:type="spellStart"/>
+      <w:r>
+        <w:rPr>
+          <w:rFonts w:ascii="Arial" w:eastAsia="Arial" w:hAnsi="Arial" w:cs="Arial"/>
+          <w:lang w:val="ca-ES"/>
+        </w:rPr>
+        <w:t>dóna</w:t>
+      </w:r>
+      <w:proofErr w:type="spellEnd"/>
+      <w:r>
+        <w:rPr>
+          <w:rFonts w:ascii="Arial" w:eastAsia="Arial" w:hAnsi="Arial" w:cs="Arial"/>
+          <w:lang w:val="ca-ES"/>
+        </w:rPr>
+        <w:t xml:space="preserve"> el sistema.</w:t>
       </w:r>
     </w:p>
     <w:p>
@@ -2865,8 +4098,17 @@
           <w:rFonts w:ascii="Arial" w:eastAsia="Arial" w:hAnsi="Arial" w:cs="Arial"/>
           <w:lang w:val="ca-ES"/>
         </w:rPr>
-        <w:t>Es vol manternir</w:t>
-      </w:r>
+        <w:t xml:space="preserve">Es vol </w:t>
+      </w:r>
+      <w:proofErr w:type="spellStart"/>
+      <w:r>
+        <w:rPr>
+          <w:rFonts w:ascii="Arial" w:eastAsia="Arial" w:hAnsi="Arial" w:cs="Arial"/>
+          <w:lang w:val="ca-ES"/>
+        </w:rPr>
+        <w:t>manternir</w:t>
+      </w:r>
+      <w:proofErr w:type="spellEnd"/>
       <w:r>
         <w:rPr>
           <w:rFonts w:ascii="Arial" w:eastAsia="Arial" w:hAnsi="Arial" w:cs="Arial"/>
@@ -2888,7 +4130,25 @@
           <w:b/>
           <w:lang w:val="ca-ES"/>
         </w:rPr>
-        <w:t xml:space="preserve"> add </w:t>
+        <w:t xml:space="preserve"> </w:t>
+      </w:r>
+      <w:proofErr w:type="spellStart"/>
+      <w:r>
+        <w:rPr>
+          <w:rFonts w:ascii="Arial" w:eastAsia="Arial" w:hAnsi="Arial" w:cs="Arial"/>
+          <w:b/>
+          <w:lang w:val="ca-ES"/>
+        </w:rPr>
+        <w:t>add</w:t>
+      </w:r>
+      <w:proofErr w:type="spellEnd"/>
+      <w:r>
+        <w:rPr>
+          <w:rFonts w:ascii="Arial" w:eastAsia="Arial" w:hAnsi="Arial" w:cs="Arial"/>
+          <w:b/>
+          <w:lang w:val="ca-ES"/>
+        </w:rPr>
+        <w:t xml:space="preserve"> </w:t>
       </w:r>
       <w:r>
         <w:rPr>
@@ -2918,7 +4178,25 @@
           <w:b/>
           <w:lang w:val="ca-ES"/>
         </w:rPr>
-        <w:t xml:space="preserve"> master </w:t>
+        <w:t xml:space="preserve"> </w:t>
+      </w:r>
+      <w:proofErr w:type="spellStart"/>
+      <w:r>
+        <w:rPr>
+          <w:rFonts w:ascii="Arial" w:eastAsia="Arial" w:hAnsi="Arial" w:cs="Arial"/>
+          <w:b/>
+          <w:lang w:val="ca-ES"/>
+        </w:rPr>
+        <w:t>master</w:t>
+      </w:r>
+      <w:proofErr w:type="spellEnd"/>
+      <w:r>
+        <w:rPr>
+          <w:rFonts w:ascii="Arial" w:eastAsia="Arial" w:hAnsi="Arial" w:cs="Arial"/>
+          <w:b/>
+          <w:lang w:val="ca-ES"/>
+        </w:rPr>
+        <w:t xml:space="preserve"> </w:t>
       </w:r>
       <w:r>
         <w:rPr>
@@ -2933,8 +4211,18 @@
           <w:b/>
           <w:lang w:val="ca-ES"/>
         </w:rPr>
-        <w:t xml:space="preserve"> commit</w:t>
-      </w:r>
+        <w:t xml:space="preserve"> </w:t>
+      </w:r>
+      <w:proofErr w:type="spellStart"/>
+      <w:r>
+        <w:rPr>
+          <w:rFonts w:ascii="Arial" w:eastAsia="Arial" w:hAnsi="Arial" w:cs="Arial"/>
+          <w:b/>
+          <w:lang w:val="ca-ES"/>
+        </w:rPr>
+        <w:t>commit</w:t>
+      </w:r>
+      <w:proofErr w:type="spellEnd"/>
       <w:r>
         <w:rPr>
           <w:rFonts w:ascii="Arial" w:eastAsia="Arial" w:hAnsi="Arial" w:cs="Arial"/>
@@ -3001,15 +4289,49 @@
           <w:rFonts w:ascii="Arial" w:eastAsia="Arial" w:hAnsi="Arial" w:cs="Arial"/>
           <w:lang w:val="ca-ES"/>
         </w:rPr>
-        <w:t>. Fes ara un merge amb</w:t>
-      </w:r>
-      <w:r>
-        <w:rPr>
-          <w:rFonts w:ascii="Arial" w:eastAsia="Arial" w:hAnsi="Arial" w:cs="Arial"/>
-          <w:b/>
-          <w:lang w:val="ca-ES"/>
-        </w:rPr>
-        <w:t xml:space="preserve"> master </w:t>
+        <w:t xml:space="preserve">. Fes ara un </w:t>
+      </w:r>
+      <w:proofErr w:type="spellStart"/>
+      <w:r>
+        <w:rPr>
+          <w:rFonts w:ascii="Arial" w:eastAsia="Arial" w:hAnsi="Arial" w:cs="Arial"/>
+          <w:lang w:val="ca-ES"/>
+        </w:rPr>
+        <w:t>merge</w:t>
+      </w:r>
+      <w:proofErr w:type="spellEnd"/>
+      <w:r>
+        <w:rPr>
+          <w:rFonts w:ascii="Arial" w:eastAsia="Arial" w:hAnsi="Arial" w:cs="Arial"/>
+          <w:lang w:val="ca-ES"/>
+        </w:rPr>
+        <w:t xml:space="preserve"> amb</w:t>
+      </w:r>
+      <w:r>
+        <w:rPr>
+          <w:rFonts w:ascii="Arial" w:eastAsia="Arial" w:hAnsi="Arial" w:cs="Arial"/>
+          <w:b/>
+          <w:lang w:val="ca-ES"/>
+        </w:rPr>
+        <w:t xml:space="preserve"> </w:t>
+      </w:r>
+      <w:proofErr w:type="spellStart"/>
+      <w:r>
+        <w:rPr>
+          <w:rFonts w:ascii="Arial" w:eastAsia="Arial" w:hAnsi="Arial" w:cs="Arial"/>
+          <w:b/>
+          <w:lang w:val="ca-ES"/>
+        </w:rPr>
+        <w:t>master</w:t>
+      </w:r>
+      <w:proofErr w:type="spellEnd"/>
+      <w:r>
+        <w:rPr>
+          <w:rFonts w:ascii="Arial" w:eastAsia="Arial" w:hAnsi="Arial" w:cs="Arial"/>
+          <w:b/>
+          <w:lang w:val="ca-ES"/>
+        </w:rPr>
+        <w:t xml:space="preserve"> </w:t>
       </w:r>
       <w:r>
         <w:rPr>
@@ -3083,7 +4405,6 @@
           <w:noProof/>
           <w:lang w:val="ca-ES"/>
         </w:rPr>
-        <w:lastRenderedPageBreak/>
         <w:drawing>
           <wp:anchor distT="0" distB="0" distL="0" distR="0" simplePos="0" relativeHeight="251660288" behindDoc="0" locked="0" layoutInCell="1" hidden="0" allowOverlap="1" wp14:anchorId="3532A49C" wp14:editId="72E1BC9A">
             <wp:simplePos x="0" y="0"/>
@@ -3106,7 +4427,7 @@
                     <pic:cNvPicPr preferRelativeResize="0"/>
                   </pic:nvPicPr>
                   <pic:blipFill>
-                    <a:blip r:embed="rId12"/>
+                    <a:blip r:embed="rId20"/>
                     <a:srcRect/>
                     <a:stretch>
                       <a:fillRect/>
@@ -3198,7 +4519,23 @@
           <w:rFonts w:ascii="Arial" w:eastAsia="Arial" w:hAnsi="Arial" w:cs="Arial"/>
           <w:lang w:val="ca-ES"/>
         </w:rPr>
-        <w:t>. Torna a fer un commit com a l'</w:t>
+        <w:t xml:space="preserve">. Torna a fer un </w:t>
+      </w:r>
+      <w:proofErr w:type="spellStart"/>
+      <w:r>
+        <w:rPr>
+          <w:rFonts w:ascii="Arial" w:eastAsia="Arial" w:hAnsi="Arial" w:cs="Arial"/>
+          <w:lang w:val="ca-ES"/>
+        </w:rPr>
+        <w:t>commit</w:t>
+      </w:r>
+      <w:proofErr w:type="spellEnd"/>
+      <w:r>
+        <w:rPr>
+          <w:rFonts w:ascii="Arial" w:eastAsia="Arial" w:hAnsi="Arial" w:cs="Arial"/>
+          <w:lang w:val="ca-ES"/>
+        </w:rPr>
+        <w:t xml:space="preserve"> com a l'</w:t>
       </w:r>
       <w:r>
         <w:rPr>
@@ -3298,7 +4635,25 @@
           <w:b/>
           <w:lang w:val="ca-ES"/>
         </w:rPr>
-        <w:t xml:space="preserve"> master </w:t>
+        <w:t xml:space="preserve"> </w:t>
+      </w:r>
+      <w:proofErr w:type="spellStart"/>
+      <w:r>
+        <w:rPr>
+          <w:rFonts w:ascii="Arial" w:eastAsia="Arial" w:hAnsi="Arial" w:cs="Arial"/>
+          <w:b/>
+          <w:lang w:val="ca-ES"/>
+        </w:rPr>
+        <w:t>master</w:t>
+      </w:r>
+      <w:proofErr w:type="spellEnd"/>
+      <w:r>
+        <w:rPr>
+          <w:rFonts w:ascii="Arial" w:eastAsia="Arial" w:hAnsi="Arial" w:cs="Arial"/>
+          <w:b/>
+          <w:lang w:val="ca-ES"/>
+        </w:rPr>
+        <w:t xml:space="preserve"> </w:t>
       </w:r>
       <w:r>
         <w:rPr>
@@ -3348,13 +4703,23 @@
           <w:lang w:val="ca-ES"/>
         </w:rPr>
       </w:pPr>
-      <w:r>
-        <w:rPr>
-          <w:rFonts w:ascii="Arial" w:eastAsia="Arial" w:hAnsi="Arial" w:cs="Arial"/>
-          <w:b/>
-          <w:lang w:val="ca-ES"/>
-        </w:rPr>
-        <w:t xml:space="preserve">add </w:t>
+      <w:proofErr w:type="spellStart"/>
+      <w:r>
+        <w:rPr>
+          <w:rFonts w:ascii="Arial" w:eastAsia="Arial" w:hAnsi="Arial" w:cs="Arial"/>
+          <w:b/>
+          <w:lang w:val="ca-ES"/>
+        </w:rPr>
+        <w:t>add</w:t>
+      </w:r>
+      <w:proofErr w:type="spellEnd"/>
+      <w:r>
+        <w:rPr>
+          <w:rFonts w:ascii="Arial" w:eastAsia="Arial" w:hAnsi="Arial" w:cs="Arial"/>
+          <w:b/>
+          <w:lang w:val="ca-ES"/>
+        </w:rPr>
+        <w:t xml:space="preserve"> </w:t>
       </w:r>
       <w:r>
         <w:rPr>
@@ -3369,14 +4734,48 @@
           <w:b/>
           <w:lang w:val="ca-ES"/>
         </w:rPr>
-        <w:t xml:space="preserve"> commit </w:t>
-      </w:r>
-      <w:r>
-        <w:rPr>
-          <w:rFonts w:ascii="Arial" w:eastAsia="Arial" w:hAnsi="Arial" w:cs="Arial"/>
-          <w:lang w:val="ca-ES"/>
-        </w:rPr>
-        <w:t>per consignar els nous canvis. Pel commit escriu el comentari</w:t>
+        <w:t xml:space="preserve"> </w:t>
+      </w:r>
+      <w:proofErr w:type="spellStart"/>
+      <w:r>
+        <w:rPr>
+          <w:rFonts w:ascii="Arial" w:eastAsia="Arial" w:hAnsi="Arial" w:cs="Arial"/>
+          <w:b/>
+          <w:lang w:val="ca-ES"/>
+        </w:rPr>
+        <w:t>commit</w:t>
+      </w:r>
+      <w:proofErr w:type="spellEnd"/>
+      <w:r>
+        <w:rPr>
+          <w:rFonts w:ascii="Arial" w:eastAsia="Arial" w:hAnsi="Arial" w:cs="Arial"/>
+          <w:b/>
+          <w:lang w:val="ca-ES"/>
+        </w:rPr>
+        <w:t xml:space="preserve"> </w:t>
+      </w:r>
+      <w:r>
+        <w:rPr>
+          <w:rFonts w:ascii="Arial" w:eastAsia="Arial" w:hAnsi="Arial" w:cs="Arial"/>
+          <w:lang w:val="ca-ES"/>
+        </w:rPr>
+        <w:t xml:space="preserve">per consignar els nous canvis. Pel </w:t>
+      </w:r>
+      <w:proofErr w:type="spellStart"/>
+      <w:r>
+        <w:rPr>
+          <w:rFonts w:ascii="Arial" w:eastAsia="Arial" w:hAnsi="Arial" w:cs="Arial"/>
+          <w:lang w:val="ca-ES"/>
+        </w:rPr>
+        <w:t>commit</w:t>
+      </w:r>
+      <w:proofErr w:type="spellEnd"/>
+      <w:r>
+        <w:rPr>
+          <w:rFonts w:ascii="Arial" w:eastAsia="Arial" w:hAnsi="Arial" w:cs="Arial"/>
+          <w:lang w:val="ca-ES"/>
+        </w:rPr>
+        <w:t xml:space="preserve"> escriu el comentari</w:t>
       </w:r>
       <w:r>
         <w:rPr>
@@ -3455,14 +4854,30 @@
           <w:rFonts w:ascii="Arial" w:eastAsia="Arial" w:hAnsi="Arial" w:cs="Arial"/>
           <w:lang w:val="ca-ES"/>
         </w:rPr>
-        <w:t>l'estat del sistema i comprova quin missatge dón</w:t>
-      </w:r>
-      <w:r>
-        <w:rPr>
-          <w:rFonts w:ascii="Arial" w:eastAsia="Arial" w:hAnsi="Arial" w:cs="Arial"/>
-          <w:lang w:val="ca-ES"/>
-        </w:rPr>
-        <w:t>a el sistema.</w:t>
+        <w:t xml:space="preserve">l'estat del sistema i comprova quin missatge </w:t>
+      </w:r>
+      <w:proofErr w:type="spellStart"/>
+      <w:r>
+        <w:rPr>
+          <w:rFonts w:ascii="Arial" w:eastAsia="Arial" w:hAnsi="Arial" w:cs="Arial"/>
+          <w:lang w:val="ca-ES"/>
+        </w:rPr>
+        <w:t>dón</w:t>
+      </w:r>
+      <w:r>
+        <w:rPr>
+          <w:rFonts w:ascii="Arial" w:eastAsia="Arial" w:hAnsi="Arial" w:cs="Arial"/>
+          <w:lang w:val="ca-ES"/>
+        </w:rPr>
+        <w:t>a</w:t>
+      </w:r>
+      <w:proofErr w:type="spellEnd"/>
+      <w:r>
+        <w:rPr>
+          <w:rFonts w:ascii="Arial" w:eastAsia="Arial" w:hAnsi="Arial" w:cs="Arial"/>
+          <w:lang w:val="ca-ES"/>
+        </w:rPr>
+        <w:t xml:space="preserve"> el sistema.</w:t>
       </w:r>
     </w:p>
     <w:p>
@@ -3547,7 +4962,24 @@
           <w:lang w:val="ca-ES"/>
         </w:rPr>
         <w:tab/>
-        <w:t>rm README</w:t>
+      </w:r>
+      <w:proofErr w:type="spellStart"/>
+      <w:r>
+        <w:rPr>
+          <w:rFonts w:ascii="Courier New" w:eastAsia="Courier New" w:hAnsi="Courier New" w:cs="Courier New"/>
+          <w:b/>
+          <w:lang w:val="ca-ES"/>
+        </w:rPr>
+        <w:t>rm</w:t>
+      </w:r>
+      <w:proofErr w:type="spellEnd"/>
+      <w:r>
+        <w:rPr>
+          <w:rFonts w:ascii="Courier New" w:eastAsia="Courier New" w:hAnsi="Courier New" w:cs="Courier New"/>
+          <w:b/>
+          <w:lang w:val="ca-ES"/>
+        </w:rPr>
+        <w:t xml:space="preserve"> README</w:t>
       </w:r>
     </w:p>
     <w:p>
@@ -3573,7 +5005,23 @@
           <w:rFonts w:ascii="Arial" w:eastAsia="Arial" w:hAnsi="Arial" w:cs="Arial"/>
           <w:lang w:val="ca-ES"/>
         </w:rPr>
-        <w:t xml:space="preserve">i després, fes un commit amb el comentari </w:t>
+        <w:t xml:space="preserve">i després, fes un </w:t>
+      </w:r>
+      <w:proofErr w:type="spellStart"/>
+      <w:r>
+        <w:rPr>
+          <w:rFonts w:ascii="Arial" w:eastAsia="Arial" w:hAnsi="Arial" w:cs="Arial"/>
+          <w:lang w:val="ca-ES"/>
+        </w:rPr>
+        <w:t>commit</w:t>
+      </w:r>
+      <w:proofErr w:type="spellEnd"/>
+      <w:r>
+        <w:rPr>
+          <w:rFonts w:ascii="Arial" w:eastAsia="Arial" w:hAnsi="Arial" w:cs="Arial"/>
+          <w:lang w:val="ca-ES"/>
+        </w:rPr>
+        <w:t xml:space="preserve"> amb el comentari </w:t>
       </w:r>
       <w:r>
         <w:rPr>
@@ -3680,8 +5128,18 @@
           <w:b/>
           <w:lang w:val="ca-ES"/>
         </w:rPr>
-        <w:t xml:space="preserve"> Github</w:t>
-      </w:r>
+        <w:t xml:space="preserve"> </w:t>
+      </w:r>
+      <w:proofErr w:type="spellStart"/>
+      <w:r>
+        <w:rPr>
+          <w:rFonts w:ascii="Arial" w:eastAsia="Arial" w:hAnsi="Arial" w:cs="Arial"/>
+          <w:b/>
+          <w:lang w:val="ca-ES"/>
+        </w:rPr>
+        <w:t>Github</w:t>
+      </w:r>
+      <w:proofErr w:type="spellEnd"/>
       <w:r>
         <w:rPr>
           <w:rFonts w:ascii="Arial" w:eastAsia="Arial" w:hAnsi="Arial" w:cs="Arial"/>

</xml_diff>

<commit_message>
Conflicte 1 entre master i br0
</commit_message>
<xml_diff>
--- a/M08_UF4_PT4_AlexPeirau.docx
+++ b/M08_UF4_PT4_AlexPeirau.docx
@@ -1720,7 +1720,6 @@
     </w:p>
     <w:p>
       <w:pPr>
-        <w:ind w:left="1440" w:firstLine="720"/>
         <w:rPr>
           <w:rFonts w:ascii="Arial" w:eastAsia="Arial" w:hAnsi="Arial" w:cs="Arial"/>
           <w:lang w:val="ca-ES"/>
@@ -1977,6 +1976,63 @@
     </w:p>
     <w:p>
       <w:pPr>
+        <w:jc w:val="center"/>
+        <w:rPr>
+          <w:rFonts w:ascii="Times New Roman" w:eastAsia="Times New Roman" w:hAnsi="Times New Roman" w:cs="Times New Roman"/>
+          <w:lang w:val="ca-ES"/>
+        </w:rPr>
+      </w:pPr>
+      <w:r>
+        <w:rPr>
+          <w:noProof/>
+        </w:rPr>
+        <w:drawing>
+          <wp:inline distT="0" distB="0" distL="0" distR="0" wp14:anchorId="164DCFC7" wp14:editId="4228D158">
+            <wp:extent cx="4953000" cy="1571625"/>
+            <wp:effectExtent l="0" t="0" r="0" b="9525"/>
+            <wp:docPr id="15" name="Imagen 15"/>
+            <wp:cNvGraphicFramePr>
+              <a:graphicFrameLocks xmlns:a="http://schemas.openxmlformats.org/drawingml/2006/main" noChangeAspect="1"/>
+            </wp:cNvGraphicFramePr>
+            <a:graphic xmlns:a="http://schemas.openxmlformats.org/drawingml/2006/main">
+              <a:graphicData uri="http://schemas.openxmlformats.org/drawingml/2006/picture">
+                <pic:pic xmlns:pic="http://schemas.openxmlformats.org/drawingml/2006/picture">
+                  <pic:nvPicPr>
+                    <pic:cNvPr id="1" name=""/>
+                    <pic:cNvPicPr/>
+                  </pic:nvPicPr>
+                  <pic:blipFill>
+                    <a:blip r:embed="rId20"/>
+                    <a:stretch>
+                      <a:fillRect/>
+                    </a:stretch>
+                  </pic:blipFill>
+                  <pic:spPr>
+                    <a:xfrm>
+                      <a:off x="0" y="0"/>
+                      <a:ext cx="4953000" cy="1571625"/>
+                    </a:xfrm>
+                    <a:prstGeom prst="rect">
+                      <a:avLst/>
+                    </a:prstGeom>
+                  </pic:spPr>
+                </pic:pic>
+              </a:graphicData>
+            </a:graphic>
+          </wp:inline>
+        </w:drawing>
+      </w:r>
+    </w:p>
+    <w:p>
+      <w:pPr>
+        <w:rPr>
+          <w:rFonts w:ascii="Times New Roman" w:eastAsia="Times New Roman" w:hAnsi="Times New Roman" w:cs="Times New Roman"/>
+          <w:lang w:val="ca-ES"/>
+        </w:rPr>
+      </w:pPr>
+    </w:p>
+    <w:p>
+      <w:pPr>
         <w:rPr>
           <w:rFonts w:ascii="Arial" w:eastAsia="Arial" w:hAnsi="Arial" w:cs="Arial"/>
           <w:lang w:val="ca-ES"/>
@@ -2138,6 +2194,65 @@
           <w:lang w:val="ca-ES"/>
         </w:rPr>
         <w:t xml:space="preserve"> línia 27.</w:t>
+      </w:r>
+    </w:p>
+    <w:p>
+      <w:pPr>
+        <w:ind w:left="40"/>
+        <w:rPr>
+          <w:rFonts w:ascii="Arial" w:eastAsia="Arial" w:hAnsi="Arial" w:cs="Arial"/>
+          <w:lang w:val="ca-ES"/>
+        </w:rPr>
+      </w:pPr>
+    </w:p>
+    <w:p>
+      <w:pPr>
+        <w:ind w:left="40"/>
+        <w:jc w:val="center"/>
+        <w:rPr>
+          <w:rFonts w:ascii="Arial" w:eastAsia="Arial" w:hAnsi="Arial" w:cs="Arial"/>
+          <w:lang w:val="ca-ES"/>
+        </w:rPr>
+      </w:pPr>
+      <w:r>
+        <w:rPr>
+          <w:noProof/>
+        </w:rPr>
+        <w:drawing>
+          <wp:inline distT="0" distB="0" distL="0" distR="0" wp14:anchorId="2D7AE5DE" wp14:editId="5ED1431F">
+            <wp:extent cx="4486275" cy="923925"/>
+            <wp:effectExtent l="0" t="0" r="9525" b="9525"/>
+            <wp:docPr id="16" name="Imagen 16"/>
+            <wp:cNvGraphicFramePr>
+              <a:graphicFrameLocks xmlns:a="http://schemas.openxmlformats.org/drawingml/2006/main" noChangeAspect="1"/>
+            </wp:cNvGraphicFramePr>
+            <a:graphic xmlns:a="http://schemas.openxmlformats.org/drawingml/2006/main">
+              <a:graphicData uri="http://schemas.openxmlformats.org/drawingml/2006/picture">
+                <pic:pic xmlns:pic="http://schemas.openxmlformats.org/drawingml/2006/picture">
+                  <pic:nvPicPr>
+                    <pic:cNvPr id="1" name=""/>
+                    <pic:cNvPicPr/>
+                  </pic:nvPicPr>
+                  <pic:blipFill>
+                    <a:blip r:embed="rId21"/>
+                    <a:stretch>
+                      <a:fillRect/>
+                    </a:stretch>
+                  </pic:blipFill>
+                  <pic:spPr>
+                    <a:xfrm>
+                      <a:off x="0" y="0"/>
+                      <a:ext cx="4486275" cy="923925"/>
+                    </a:xfrm>
+                    <a:prstGeom prst="rect">
+                      <a:avLst/>
+                    </a:prstGeom>
+                  </pic:spPr>
+                </pic:pic>
+              </a:graphicData>
+            </a:graphic>
+          </wp:inline>
+        </w:drawing>
       </w:r>
     </w:p>
     <w:p>
@@ -3158,6 +3273,7 @@
           <w:u w:val="single"/>
           <w:lang w:val="ca-ES"/>
         </w:rPr>
+        <w:lastRenderedPageBreak/>
         <w:t>Tercera part: S'intenten fusionar dues branques i a una de les branques s'ha esborrat un fitxer i a l'altra branca s'ha m</w:t>
       </w:r>
       <w:r>
@@ -3204,7 +3320,7 @@
                     <pic:cNvPicPr preferRelativeResize="0"/>
                   </pic:nvPicPr>
                   <pic:blipFill>
-                    <a:blip r:embed="rId20"/>
+                    <a:blip r:embed="rId22"/>
                     <a:srcRect/>
                     <a:stretch>
                       <a:fillRect/>
@@ -3937,7 +4053,6 @@
           <w:b/>
           <w:lang w:val="ca-ES"/>
         </w:rPr>
-        <w:lastRenderedPageBreak/>
         <w:t xml:space="preserve">17.- </w:t>
       </w:r>
       <w:r>
@@ -4427,7 +4542,7 @@
                     <pic:cNvPicPr preferRelativeResize="0"/>
                   </pic:nvPicPr>
                   <pic:blipFill>
-                    <a:blip r:embed="rId20"/>
+                    <a:blip r:embed="rId22"/>
                     <a:srcRect/>
                     <a:stretch>
                       <a:fillRect/>

</xml_diff>